<commit_message>
- Release 3: Complete
</commit_message>
<xml_diff>
--- a/Reflection.docx
+++ b/Reflection.docx
@@ -70,6 +70,14 @@
         <w:tab/>
         <w:t xml:space="preserve">: </w:t>
       </w:r>
+      <w:hyperlink r:id="rId8" w:history="1">
+        <w:r>
+          <w:rPr>
+            <w:rStyle w:val="Hyperlink"/>
+          </w:rPr>
+          <w:t>https://github.com/Maxi937/WeatherTop/releases/tag/v5.0-release-3</w:t>
+        </w:r>
+      </w:hyperlink>
     </w:p>
     <w:p>
       <w:r>
@@ -85,7 +93,7 @@
       <w:r>
         <w:t xml:space="preserve"> </w:t>
       </w:r>
-      <w:hyperlink r:id="rId8" w:history="1">
+      <w:hyperlink r:id="rId9" w:history="1">
         <w:r>
           <w:rPr>
             <w:rStyle w:val="Hyperlink"/>
@@ -141,8 +149,16 @@
           <w:p>
             <w:pPr>
               <w:jc w:val="center"/>
-            </w:pPr>
-            <w:r>
+              <w:rPr>
+                <w:sz w:val="20"/>
+                <w:szCs w:val="20"/>
+              </w:rPr>
+            </w:pPr>
+            <w:r>
+              <w:rPr>
+                <w:sz w:val="20"/>
+                <w:szCs w:val="20"/>
+              </w:rPr>
               <w:t>Grade Band</w:t>
             </w:r>
           </w:p>
@@ -156,8 +172,16 @@
             <w:pPr>
               <w:jc w:val="center"/>
               <w:cnfStyle w:val="100000000000" w:firstRow="1" w:lastRow="0" w:firstColumn="0" w:lastColumn="0" w:oddVBand="0" w:evenVBand="0" w:oddHBand="0" w:evenHBand="0" w:firstRowFirstColumn="0" w:firstRowLastColumn="0" w:lastRowFirstColumn="0" w:lastRowLastColumn="0"/>
-            </w:pPr>
-            <w:r>
+              <w:rPr>
+                <w:sz w:val="20"/>
+                <w:szCs w:val="20"/>
+              </w:rPr>
+            </w:pPr>
+            <w:r>
+              <w:rPr>
+                <w:sz w:val="20"/>
+                <w:szCs w:val="20"/>
+              </w:rPr>
               <w:t>Reading</w:t>
             </w:r>
           </w:p>
@@ -171,8 +195,16 @@
             <w:pPr>
               <w:jc w:val="center"/>
               <w:cnfStyle w:val="100000000000" w:firstRow="1" w:lastRow="0" w:firstColumn="0" w:lastColumn="0" w:oddVBand="0" w:evenVBand="0" w:oddHBand="0" w:evenHBand="0" w:firstRowFirstColumn="0" w:firstRowLastColumn="0" w:lastRowFirstColumn="0" w:lastRowLastColumn="0"/>
-            </w:pPr>
-            <w:r>
+              <w:rPr>
+                <w:sz w:val="20"/>
+                <w:szCs w:val="20"/>
+              </w:rPr>
+            </w:pPr>
+            <w:r>
+              <w:rPr>
+                <w:sz w:val="20"/>
+                <w:szCs w:val="20"/>
+              </w:rPr>
               <w:t>Station</w:t>
             </w:r>
           </w:p>
@@ -186,8 +218,16 @@
             <w:pPr>
               <w:jc w:val="center"/>
               <w:cnfStyle w:val="100000000000" w:firstRow="1" w:lastRow="0" w:firstColumn="0" w:lastColumn="0" w:oddVBand="0" w:evenVBand="0" w:oddHBand="0" w:evenHBand="0" w:firstRowFirstColumn="0" w:firstRowLastColumn="0" w:lastRowFirstColumn="0" w:lastRowLastColumn="0"/>
-            </w:pPr>
-            <w:r>
+              <w:rPr>
+                <w:sz w:val="20"/>
+                <w:szCs w:val="20"/>
+              </w:rPr>
+            </w:pPr>
+            <w:r>
+              <w:rPr>
+                <w:sz w:val="20"/>
+                <w:szCs w:val="20"/>
+              </w:rPr>
               <w:t>Member</w:t>
             </w:r>
           </w:p>
@@ -201,8 +241,16 @@
             <w:pPr>
               <w:jc w:val="center"/>
               <w:cnfStyle w:val="100000000000" w:firstRow="1" w:lastRow="0" w:firstColumn="0" w:lastColumn="0" w:oddVBand="0" w:evenVBand="0" w:oddHBand="0" w:evenHBand="0" w:firstRowFirstColumn="0" w:firstRowLastColumn="0" w:lastRowFirstColumn="0" w:lastRowLastColumn="0"/>
-            </w:pPr>
-            <w:r>
+              <w:rPr>
+                <w:sz w:val="20"/>
+                <w:szCs w:val="20"/>
+              </w:rPr>
+            </w:pPr>
+            <w:r>
+              <w:rPr>
+                <w:sz w:val="20"/>
+                <w:szCs w:val="20"/>
+              </w:rPr>
               <w:t>Features</w:t>
             </w:r>
           </w:p>
@@ -216,8 +264,16 @@
             <w:pPr>
               <w:jc w:val="center"/>
               <w:cnfStyle w:val="100000000000" w:firstRow="1" w:lastRow="0" w:firstColumn="0" w:lastColumn="0" w:oddVBand="0" w:evenVBand="0" w:oddHBand="0" w:evenHBand="0" w:firstRowFirstColumn="0" w:firstRowLastColumn="0" w:lastRowFirstColumn="0" w:lastRowLastColumn="0"/>
-            </w:pPr>
-            <w:r>
+              <w:rPr>
+                <w:sz w:val="20"/>
+                <w:szCs w:val="20"/>
+              </w:rPr>
+            </w:pPr>
+            <w:r>
+              <w:rPr>
+                <w:sz w:val="20"/>
+                <w:szCs w:val="20"/>
+              </w:rPr>
               <w:t>Code</w:t>
             </w:r>
           </w:p>
@@ -237,8 +293,16 @@
           <w:p>
             <w:pPr>
               <w:jc w:val="center"/>
-            </w:pPr>
-            <w:r>
+              <w:rPr>
+                <w:sz w:val="20"/>
+                <w:szCs w:val="20"/>
+              </w:rPr>
+            </w:pPr>
+            <w:r>
+              <w:rPr>
+                <w:sz w:val="20"/>
+                <w:szCs w:val="20"/>
+              </w:rPr>
               <w:t>Starter</w:t>
             </w:r>
           </w:p>
@@ -252,8 +316,16 @@
             <w:pPr>
               <w:jc w:val="center"/>
               <w:cnfStyle w:val="000000100000" w:firstRow="0" w:lastRow="0" w:firstColumn="0" w:lastColumn="0" w:oddVBand="0" w:evenVBand="0" w:oddHBand="1" w:evenHBand="0" w:firstRowFirstColumn="0" w:firstRowLastColumn="0" w:lastRowFirstColumn="0" w:lastRowLastColumn="0"/>
-            </w:pPr>
-            <w:r>
+              <w:rPr>
+                <w:sz w:val="20"/>
+                <w:szCs w:val="20"/>
+              </w:rPr>
+            </w:pPr>
+            <w:r>
+              <w:rPr>
+                <w:sz w:val="20"/>
+                <w:szCs w:val="20"/>
+              </w:rPr>
               <w:t>Code</w:t>
             </w:r>
           </w:p>
@@ -261,8 +333,16 @@
             <w:pPr>
               <w:jc w:val="center"/>
               <w:cnfStyle w:val="000000100000" w:firstRow="0" w:lastRow="0" w:firstColumn="0" w:lastColumn="0" w:oddVBand="0" w:evenVBand="0" w:oddHBand="1" w:evenHBand="0" w:firstRowFirstColumn="0" w:firstRowLastColumn="0" w:lastRowFirstColumn="0" w:lastRowLastColumn="0"/>
-            </w:pPr>
-            <w:r>
+              <w:rPr>
+                <w:sz w:val="20"/>
+                <w:szCs w:val="20"/>
+              </w:rPr>
+            </w:pPr>
+            <w:r>
+              <w:rPr>
+                <w:sz w:val="20"/>
+                <w:szCs w:val="20"/>
+              </w:rPr>
               <w:t>Temperature</w:t>
             </w:r>
           </w:p>
@@ -270,8 +350,16 @@
             <w:pPr>
               <w:jc w:val="center"/>
               <w:cnfStyle w:val="000000100000" w:firstRow="0" w:lastRow="0" w:firstColumn="0" w:lastColumn="0" w:oddVBand="0" w:evenVBand="0" w:oddHBand="1" w:evenHBand="0" w:firstRowFirstColumn="0" w:firstRowLastColumn="0" w:lastRowFirstColumn="0" w:lastRowLastColumn="0"/>
-            </w:pPr>
-            <w:r>
+              <w:rPr>
+                <w:sz w:val="20"/>
+                <w:szCs w:val="20"/>
+              </w:rPr>
+            </w:pPr>
+            <w:r>
+              <w:rPr>
+                <w:sz w:val="20"/>
+                <w:szCs w:val="20"/>
+              </w:rPr>
               <w:t>Windspeed</w:t>
             </w:r>
           </w:p>
@@ -285,8 +373,16 @@
             <w:pPr>
               <w:jc w:val="center"/>
               <w:cnfStyle w:val="000000100000" w:firstRow="0" w:lastRow="0" w:firstColumn="0" w:lastColumn="0" w:oddVBand="0" w:evenVBand="0" w:oddHBand="1" w:evenHBand="0" w:firstRowFirstColumn="0" w:firstRowLastColumn="0" w:lastRowFirstColumn="0" w:lastRowLastColumn="0"/>
-            </w:pPr>
-            <w:r>
+              <w:rPr>
+                <w:sz w:val="20"/>
+                <w:szCs w:val="20"/>
+              </w:rPr>
+            </w:pPr>
+            <w:r>
+              <w:rPr>
+                <w:sz w:val="20"/>
+                <w:szCs w:val="20"/>
+              </w:rPr>
               <w:t>Station Name</w:t>
             </w:r>
           </w:p>
@@ -300,6 +396,10 @@
             <w:pPr>
               <w:jc w:val="center"/>
               <w:cnfStyle w:val="000000100000" w:firstRow="0" w:lastRow="0" w:firstColumn="0" w:lastColumn="0" w:oddVBand="0" w:evenVBand="0" w:oddHBand="1" w:evenHBand="0" w:firstRowFirstColumn="0" w:firstRowLastColumn="0" w:lastRowFirstColumn="0" w:lastRowLastColumn="0"/>
+              <w:rPr>
+                <w:sz w:val="20"/>
+                <w:szCs w:val="20"/>
+              </w:rPr>
             </w:pPr>
           </w:p>
         </w:tc>
@@ -312,8 +412,16 @@
             <w:pPr>
               <w:jc w:val="center"/>
               <w:cnfStyle w:val="000000100000" w:firstRow="0" w:lastRow="0" w:firstColumn="0" w:lastColumn="0" w:oddVBand="0" w:evenVBand="0" w:oddHBand="1" w:evenHBand="0" w:firstRowFirstColumn="0" w:firstRowLastColumn="0" w:lastRowFirstColumn="0" w:lastRowLastColumn="0"/>
-            </w:pPr>
-            <w:r>
+              <w:rPr>
+                <w:sz w:val="20"/>
+                <w:szCs w:val="20"/>
+              </w:rPr>
+            </w:pPr>
+            <w:r>
+              <w:rPr>
+                <w:sz w:val="20"/>
+                <w:szCs w:val="20"/>
+              </w:rPr>
               <w:t>Load and display stations and readings form YAML</w:t>
             </w:r>
           </w:p>
@@ -327,8 +435,16 @@
             <w:pPr>
               <w:jc w:val="center"/>
               <w:cnfStyle w:val="000000100000" w:firstRow="0" w:lastRow="0" w:firstColumn="0" w:lastColumn="0" w:oddVBand="0" w:evenVBand="0" w:oddHBand="1" w:evenHBand="0" w:firstRowFirstColumn="0" w:firstRowLastColumn="0" w:lastRowFirstColumn="0" w:lastRowLastColumn="0"/>
-            </w:pPr>
-            <w:r>
+              <w:rPr>
+                <w:sz w:val="20"/>
+                <w:szCs w:val="20"/>
+              </w:rPr>
+            </w:pPr>
+            <w:r>
+              <w:rPr>
+                <w:sz w:val="20"/>
+                <w:szCs w:val="20"/>
+              </w:rPr>
               <w:t>Zipped archive</w:t>
             </w:r>
           </w:p>
@@ -347,8 +463,16 @@
           <w:p>
             <w:pPr>
               <w:jc w:val="center"/>
-            </w:pPr>
-            <w:r>
+              <w:rPr>
+                <w:sz w:val="20"/>
+                <w:szCs w:val="20"/>
+              </w:rPr>
+            </w:pPr>
+            <w:r>
+              <w:rPr>
+                <w:sz w:val="20"/>
+                <w:szCs w:val="20"/>
+              </w:rPr>
               <w:t>Baseline</w:t>
             </w:r>
           </w:p>
@@ -362,8 +486,16 @@
             <w:pPr>
               <w:jc w:val="center"/>
               <w:cnfStyle w:val="000000000000" w:firstRow="0" w:lastRow="0" w:firstColumn="0" w:lastColumn="0" w:oddVBand="0" w:evenVBand="0" w:oddHBand="0" w:evenHBand="0" w:firstRowFirstColumn="0" w:firstRowLastColumn="0" w:lastRowFirstColumn="0" w:lastRowLastColumn="0"/>
-            </w:pPr>
-            <w:r>
+              <w:rPr>
+                <w:sz w:val="20"/>
+                <w:szCs w:val="20"/>
+              </w:rPr>
+            </w:pPr>
+            <w:r>
+              <w:rPr>
+                <w:sz w:val="20"/>
+                <w:szCs w:val="20"/>
+              </w:rPr>
               <w:t>Pressure</w:t>
             </w:r>
           </w:p>
@@ -377,8 +509,16 @@
             <w:pPr>
               <w:jc w:val="center"/>
               <w:cnfStyle w:val="000000000000" w:firstRow="0" w:lastRow="0" w:firstColumn="0" w:lastColumn="0" w:oddVBand="0" w:evenVBand="0" w:oddHBand="0" w:evenHBand="0" w:firstRowFirstColumn="0" w:firstRowLastColumn="0" w:lastRowFirstColumn="0" w:lastRowLastColumn="0"/>
-            </w:pPr>
-            <w:r>
+              <w:rPr>
+                <w:sz w:val="20"/>
+                <w:szCs w:val="20"/>
+              </w:rPr>
+            </w:pPr>
+            <w:r>
+              <w:rPr>
+                <w:sz w:val="20"/>
+                <w:szCs w:val="20"/>
+              </w:rPr>
               <w:t>Latest Weather</w:t>
             </w:r>
           </w:p>
@@ -386,8 +526,16 @@
             <w:pPr>
               <w:jc w:val="center"/>
               <w:cnfStyle w:val="000000000000" w:firstRow="0" w:lastRow="0" w:firstColumn="0" w:lastColumn="0" w:oddVBand="0" w:evenVBand="0" w:oddHBand="0" w:evenHBand="0" w:firstRowFirstColumn="0" w:firstRowLastColumn="0" w:lastRowFirstColumn="0" w:lastRowLastColumn="0"/>
-            </w:pPr>
-            <w:r>
+              <w:rPr>
+                <w:sz w:val="20"/>
+                <w:szCs w:val="20"/>
+              </w:rPr>
+            </w:pPr>
+            <w:r>
+              <w:rPr>
+                <w:sz w:val="20"/>
+                <w:szCs w:val="20"/>
+              </w:rPr>
               <w:t>Temperature conversion</w:t>
             </w:r>
           </w:p>
@@ -395,8 +543,16 @@
             <w:pPr>
               <w:jc w:val="center"/>
               <w:cnfStyle w:val="000000000000" w:firstRow="0" w:lastRow="0" w:firstColumn="0" w:lastColumn="0" w:oddVBand="0" w:evenVBand="0" w:oddHBand="0" w:evenHBand="0" w:firstRowFirstColumn="0" w:firstRowLastColumn="0" w:lastRowFirstColumn="0" w:lastRowLastColumn="0"/>
-            </w:pPr>
-            <w:r>
+              <w:rPr>
+                <w:sz w:val="20"/>
+                <w:szCs w:val="20"/>
+              </w:rPr>
+            </w:pPr>
+            <w:r>
+              <w:rPr>
+                <w:sz w:val="20"/>
+                <w:szCs w:val="20"/>
+              </w:rPr>
               <w:t>Wind BFT</w:t>
             </w:r>
           </w:p>
@@ -404,8 +560,16 @@
             <w:pPr>
               <w:jc w:val="center"/>
               <w:cnfStyle w:val="000000000000" w:firstRow="0" w:lastRow="0" w:firstColumn="0" w:lastColumn="0" w:oddVBand="0" w:evenVBand="0" w:oddHBand="0" w:evenHBand="0" w:firstRowFirstColumn="0" w:firstRowLastColumn="0" w:lastRowFirstColumn="0" w:lastRowLastColumn="0"/>
-            </w:pPr>
-            <w:r>
+              <w:rPr>
+                <w:sz w:val="20"/>
+                <w:szCs w:val="20"/>
+              </w:rPr>
+            </w:pPr>
+            <w:r>
+              <w:rPr>
+                <w:sz w:val="20"/>
+                <w:szCs w:val="20"/>
+              </w:rPr>
               <w:t>Pressure</w:t>
             </w:r>
           </w:p>
@@ -419,6 +583,10 @@
             <w:pPr>
               <w:jc w:val="center"/>
               <w:cnfStyle w:val="000000000000" w:firstRow="0" w:lastRow="0" w:firstColumn="0" w:lastColumn="0" w:oddVBand="0" w:evenVBand="0" w:oddHBand="0" w:evenHBand="0" w:firstRowFirstColumn="0" w:firstRowLastColumn="0" w:lastRowFirstColumn="0" w:lastRowLastColumn="0"/>
+              <w:rPr>
+                <w:sz w:val="20"/>
+                <w:szCs w:val="20"/>
+              </w:rPr>
             </w:pPr>
           </w:p>
         </w:tc>
@@ -431,8 +599,16 @@
             <w:pPr>
               <w:jc w:val="center"/>
               <w:cnfStyle w:val="000000000000" w:firstRow="0" w:lastRow="0" w:firstColumn="0" w:lastColumn="0" w:oddVBand="0" w:evenVBand="0" w:oddHBand="0" w:evenHBand="0" w:firstRowFirstColumn="0" w:firstRowLastColumn="0" w:lastRowFirstColumn="0" w:lastRowLastColumn="0"/>
-            </w:pPr>
-            <w:r>
+              <w:rPr>
+                <w:sz w:val="20"/>
+                <w:szCs w:val="20"/>
+              </w:rPr>
+            </w:pPr>
+            <w:r>
+              <w:rPr>
+                <w:sz w:val="20"/>
+                <w:szCs w:val="20"/>
+              </w:rPr>
               <w:t>Latest weather display</w:t>
             </w:r>
           </w:p>
@@ -446,8 +622,16 @@
             <w:pPr>
               <w:jc w:val="center"/>
               <w:cnfStyle w:val="000000000000" w:firstRow="0" w:lastRow="0" w:firstColumn="0" w:lastColumn="0" w:oddVBand="0" w:evenVBand="0" w:oddHBand="0" w:evenHBand="0" w:firstRowFirstColumn="0" w:firstRowLastColumn="0" w:lastRowFirstColumn="0" w:lastRowLastColumn="0"/>
-            </w:pPr>
-            <w:r>
+              <w:rPr>
+                <w:sz w:val="20"/>
+                <w:szCs w:val="20"/>
+              </w:rPr>
+            </w:pPr>
+            <w:r>
+              <w:rPr>
+                <w:sz w:val="20"/>
+                <w:szCs w:val="20"/>
+              </w:rPr>
               <w:t>+ readme</w:t>
             </w:r>
           </w:p>
@@ -467,8 +651,16 @@
           <w:p>
             <w:pPr>
               <w:jc w:val="center"/>
-            </w:pPr>
-            <w:r>
+              <w:rPr>
+                <w:sz w:val="20"/>
+                <w:szCs w:val="20"/>
+              </w:rPr>
+            </w:pPr>
+            <w:r>
+              <w:rPr>
+                <w:sz w:val="20"/>
+                <w:szCs w:val="20"/>
+              </w:rPr>
               <w:t>Release 1</w:t>
             </w:r>
           </w:p>
@@ -482,8 +674,16 @@
             <w:pPr>
               <w:jc w:val="center"/>
               <w:cnfStyle w:val="000000100000" w:firstRow="0" w:lastRow="0" w:firstColumn="0" w:lastColumn="0" w:oddVBand="0" w:evenVBand="0" w:oddHBand="1" w:evenHBand="0" w:firstRowFirstColumn="0" w:firstRowLastColumn="0" w:lastRowFirstColumn="0" w:lastRowLastColumn="0"/>
-            </w:pPr>
-            <w:r>
+              <w:rPr>
+                <w:sz w:val="20"/>
+                <w:szCs w:val="20"/>
+              </w:rPr>
+            </w:pPr>
+            <w:r>
+              <w:rPr>
+                <w:sz w:val="20"/>
+                <w:szCs w:val="20"/>
+              </w:rPr>
               <w:t>Wind Direction</w:t>
             </w:r>
           </w:p>
@@ -497,8 +697,16 @@
             <w:pPr>
               <w:jc w:val="center"/>
               <w:cnfStyle w:val="000000100000" w:firstRow="0" w:lastRow="0" w:firstColumn="0" w:lastColumn="0" w:oddVBand="0" w:evenVBand="0" w:oddHBand="1" w:evenHBand="0" w:firstRowFirstColumn="0" w:firstRowLastColumn="0" w:lastRowFirstColumn="0" w:lastRowLastColumn="0"/>
-            </w:pPr>
-            <w:r>
+              <w:rPr>
+                <w:sz w:val="20"/>
+                <w:szCs w:val="20"/>
+              </w:rPr>
+            </w:pPr>
+            <w:r>
+              <w:rPr>
+                <w:sz w:val="20"/>
+                <w:szCs w:val="20"/>
+              </w:rPr>
               <w:t>Wind Chill and Wind Compass</w:t>
             </w:r>
           </w:p>
@@ -512,6 +720,10 @@
             <w:pPr>
               <w:jc w:val="center"/>
               <w:cnfStyle w:val="000000100000" w:firstRow="0" w:lastRow="0" w:firstColumn="0" w:lastColumn="0" w:oddVBand="0" w:evenVBand="0" w:oddHBand="1" w:evenHBand="0" w:firstRowFirstColumn="0" w:firstRowLastColumn="0" w:lastRowFirstColumn="0" w:lastRowLastColumn="0"/>
+              <w:rPr>
+                <w:sz w:val="20"/>
+                <w:szCs w:val="20"/>
+              </w:rPr>
             </w:pPr>
           </w:p>
         </w:tc>
@@ -524,8 +736,16 @@
             <w:pPr>
               <w:jc w:val="center"/>
               <w:cnfStyle w:val="000000100000" w:firstRow="0" w:lastRow="0" w:firstColumn="0" w:lastColumn="0" w:oddVBand="0" w:evenVBand="0" w:oddHBand="1" w:evenHBand="0" w:firstRowFirstColumn="0" w:firstRowLastColumn="0" w:lastRowFirstColumn="0" w:lastRowLastColumn="0"/>
-            </w:pPr>
-            <w:r>
+              <w:rPr>
+                <w:sz w:val="20"/>
+                <w:szCs w:val="20"/>
+              </w:rPr>
+            </w:pPr>
+            <w:r>
+              <w:rPr>
+                <w:sz w:val="20"/>
+                <w:szCs w:val="20"/>
+              </w:rPr>
               <w:t>Dashboard has list of stations</w:t>
             </w:r>
           </w:p>
@@ -533,8 +753,16 @@
             <w:pPr>
               <w:jc w:val="center"/>
               <w:cnfStyle w:val="000000100000" w:firstRow="0" w:lastRow="0" w:firstColumn="0" w:lastColumn="0" w:oddVBand="0" w:evenVBand="0" w:oddHBand="1" w:evenHBand="0" w:firstRowFirstColumn="0" w:firstRowLastColumn="0" w:lastRowFirstColumn="0" w:lastRowLastColumn="0"/>
-            </w:pPr>
-            <w:r>
+              <w:rPr>
+                <w:sz w:val="20"/>
+                <w:szCs w:val="20"/>
+              </w:rPr>
+            </w:pPr>
+            <w:r>
+              <w:rPr>
+                <w:sz w:val="20"/>
+                <w:szCs w:val="20"/>
+              </w:rPr>
               <w:t>Button to open station</w:t>
             </w:r>
           </w:p>
@@ -542,8 +770,16 @@
             <w:pPr>
               <w:jc w:val="center"/>
               <w:cnfStyle w:val="000000100000" w:firstRow="0" w:lastRow="0" w:firstColumn="0" w:lastColumn="0" w:oddVBand="0" w:evenVBand="0" w:oddHBand="1" w:evenHBand="0" w:firstRowFirstColumn="0" w:firstRowLastColumn="0" w:lastRowFirstColumn="0" w:lastRowLastColumn="0"/>
-            </w:pPr>
-            <w:r>
+              <w:rPr>
+                <w:sz w:val="20"/>
+                <w:szCs w:val="20"/>
+              </w:rPr>
+            </w:pPr>
+            <w:r>
+              <w:rPr>
+                <w:sz w:val="20"/>
+                <w:szCs w:val="20"/>
+              </w:rPr>
               <w:t>Form to add new station &amp; reading</w:t>
             </w:r>
           </w:p>
@@ -557,13 +793,25 @@
             <w:pPr>
               <w:jc w:val="center"/>
               <w:cnfStyle w:val="000000100000" w:firstRow="0" w:lastRow="0" w:firstColumn="0" w:lastColumn="0" w:oddVBand="0" w:evenVBand="0" w:oddHBand="1" w:evenHBand="0" w:firstRowFirstColumn="0" w:firstRowLastColumn="0" w:lastRowFirstColumn="0" w:lastRowLastColumn="0"/>
+              <w:rPr>
+                <w:sz w:val="20"/>
+                <w:szCs w:val="20"/>
+              </w:rPr>
             </w:pPr>
             <w:proofErr w:type="spellStart"/>
             <w:r>
+              <w:rPr>
+                <w:sz w:val="20"/>
+                <w:szCs w:val="20"/>
+              </w:rPr>
               <w:t>Github</w:t>
             </w:r>
             <w:proofErr w:type="spellEnd"/>
             <w:r>
+              <w:rPr>
+                <w:sz w:val="20"/>
+                <w:szCs w:val="20"/>
+              </w:rPr>
               <w:t xml:space="preserve"> repo</w:t>
             </w:r>
           </w:p>
@@ -582,8 +830,16 @@
           <w:p>
             <w:pPr>
               <w:jc w:val="center"/>
-            </w:pPr>
-            <w:r>
+              <w:rPr>
+                <w:sz w:val="20"/>
+                <w:szCs w:val="20"/>
+              </w:rPr>
+            </w:pPr>
+            <w:r>
+              <w:rPr>
+                <w:sz w:val="20"/>
+                <w:szCs w:val="20"/>
+              </w:rPr>
               <w:t>Release 2</w:t>
             </w:r>
           </w:p>
@@ -601,6 +857,8 @@
                 <w:bCs/>
                 <w:i/>
                 <w:iCs/>
+                <w:sz w:val="20"/>
+                <w:szCs w:val="20"/>
               </w:rPr>
             </w:pPr>
           </w:p>
@@ -616,11 +874,15 @@
               <w:cnfStyle w:val="000000000000" w:firstRow="0" w:lastRow="0" w:firstColumn="0" w:lastColumn="0" w:oddVBand="0" w:evenVBand="0" w:oddHBand="0" w:evenHBand="0" w:firstRowFirstColumn="0" w:firstRowLastColumn="0" w:lastRowFirstColumn="0" w:lastRowLastColumn="0"/>
               <w:rPr>
                 <w:bCs/>
-              </w:rPr>
-            </w:pPr>
-            <w:r>
-              <w:rPr>
-                <w:bCs/>
+                <w:sz w:val="20"/>
+                <w:szCs w:val="20"/>
+              </w:rPr>
+            </w:pPr>
+            <w:r>
+              <w:rPr>
+                <w:bCs/>
+                <w:sz w:val="20"/>
+                <w:szCs w:val="20"/>
               </w:rPr>
               <w:t>Lat &amp; Long</w:t>
             </w:r>
@@ -631,27 +893,194 @@
               <w:cnfStyle w:val="000000000000" w:firstRow="0" w:lastRow="0" w:firstColumn="0" w:lastColumn="0" w:oddVBand="0" w:evenVBand="0" w:oddHBand="0" w:evenHBand="0" w:firstRowFirstColumn="0" w:firstRowLastColumn="0" w:lastRowFirstColumn="0" w:lastRowLastColumn="0"/>
               <w:rPr>
                 <w:bCs/>
-              </w:rPr>
-            </w:pPr>
-            <w:r>
-              <w:rPr>
-                <w:bCs/>
-              </w:rPr>
-              <w:t xml:space="preserve">Max &amp; Min for temp, wind </w:t>
+                <w:sz w:val="20"/>
+                <w:szCs w:val="20"/>
+              </w:rPr>
+            </w:pPr>
+            <w:r>
+              <w:rPr>
+                <w:bCs/>
+                <w:sz w:val="20"/>
+                <w:szCs w:val="20"/>
+              </w:rPr>
+              <w:t>Max &amp; Min for temp, wind pressu</w:t>
+            </w:r>
+            <w:r>
+              <w:rPr>
+                <w:bCs/>
+                <w:sz w:val="20"/>
+                <w:szCs w:val="20"/>
+              </w:rPr>
+              <w:t>r</w:t>
+            </w:r>
+            <w:r>
+              <w:rPr>
+                <w:bCs/>
+                <w:sz w:val="20"/>
+                <w:szCs w:val="20"/>
+              </w:rPr>
+              <w:t>e</w:t>
+            </w:r>
+          </w:p>
+        </w:tc>
+        <w:tc>
+          <w:tcPr>
+            <w:tcW w:w="2389" w:type="dxa"/>
+            <w:vAlign w:val="center"/>
+          </w:tcPr>
+          <w:p>
+            <w:pPr>
+              <w:jc w:val="center"/>
+              <w:cnfStyle w:val="000000000000" w:firstRow="0" w:lastRow="0" w:firstColumn="0" w:lastColumn="0" w:oddVBand="0" w:evenVBand="0" w:oddHBand="0" w:evenHBand="0" w:firstRowFirstColumn="0" w:firstRowLastColumn="0" w:lastRowFirstColumn="0" w:lastRowLastColumn="0"/>
+              <w:rPr>
+                <w:bCs/>
+                <w:sz w:val="20"/>
+                <w:szCs w:val="20"/>
+              </w:rPr>
+            </w:pPr>
+            <w:r>
+              <w:rPr>
+                <w:bCs/>
+                <w:sz w:val="20"/>
+                <w:szCs w:val="20"/>
+              </w:rPr>
+              <w:t>First name</w:t>
+            </w:r>
+          </w:p>
+          <w:p>
+            <w:pPr>
+              <w:jc w:val="center"/>
+              <w:cnfStyle w:val="000000000000" w:firstRow="0" w:lastRow="0" w:firstColumn="0" w:lastColumn="0" w:oddVBand="0" w:evenVBand="0" w:oddHBand="0" w:evenHBand="0" w:firstRowFirstColumn="0" w:firstRowLastColumn="0" w:lastRowFirstColumn="0" w:lastRowLastColumn="0"/>
+              <w:rPr>
+                <w:bCs/>
+                <w:sz w:val="20"/>
+                <w:szCs w:val="20"/>
+              </w:rPr>
+            </w:pPr>
+            <w:r>
+              <w:rPr>
+                <w:bCs/>
+                <w:sz w:val="20"/>
+                <w:szCs w:val="20"/>
+              </w:rPr>
+              <w:t>Last name</w:t>
+            </w:r>
+          </w:p>
+          <w:p>
+            <w:pPr>
+              <w:jc w:val="center"/>
+              <w:cnfStyle w:val="000000000000" w:firstRow="0" w:lastRow="0" w:firstColumn="0" w:lastColumn="0" w:oddVBand="0" w:evenVBand="0" w:oddHBand="0" w:evenHBand="0" w:firstRowFirstColumn="0" w:firstRowLastColumn="0" w:lastRowFirstColumn="0" w:lastRowLastColumn="0"/>
+              <w:rPr>
+                <w:bCs/>
+                <w:sz w:val="20"/>
+                <w:szCs w:val="20"/>
+              </w:rPr>
+            </w:pPr>
+            <w:r>
+              <w:rPr>
+                <w:bCs/>
+                <w:sz w:val="20"/>
+                <w:szCs w:val="20"/>
+              </w:rPr>
+              <w:t>Email</w:t>
+            </w:r>
+          </w:p>
+          <w:p>
+            <w:pPr>
+              <w:jc w:val="center"/>
+              <w:cnfStyle w:val="000000000000" w:firstRow="0" w:lastRow="0" w:firstColumn="0" w:lastColumn="0" w:oddVBand="0" w:evenVBand="0" w:oddHBand="0" w:evenHBand="0" w:firstRowFirstColumn="0" w:firstRowLastColumn="0" w:lastRowFirstColumn="0" w:lastRowLastColumn="0"/>
+              <w:rPr>
+                <w:bCs/>
+                <w:sz w:val="20"/>
+                <w:szCs w:val="20"/>
+              </w:rPr>
+            </w:pPr>
+            <w:r>
+              <w:rPr>
+                <w:bCs/>
+                <w:sz w:val="20"/>
+                <w:szCs w:val="20"/>
+              </w:rPr>
+              <w:t>Password</w:t>
+            </w:r>
+          </w:p>
+          <w:p>
+            <w:pPr>
+              <w:jc w:val="center"/>
+              <w:cnfStyle w:val="000000000000" w:firstRow="0" w:lastRow="0" w:firstColumn="0" w:lastColumn="0" w:oddVBand="0" w:evenVBand="0" w:oddHBand="0" w:evenHBand="0" w:firstRowFirstColumn="0" w:firstRowLastColumn="0" w:lastRowFirstColumn="0" w:lastRowLastColumn="0"/>
+              <w:rPr>
+                <w:bCs/>
+                <w:sz w:val="20"/>
+                <w:szCs w:val="20"/>
+              </w:rPr>
+            </w:pPr>
+            <w:r>
+              <w:rPr>
+                <w:bCs/>
+                <w:sz w:val="20"/>
+                <w:szCs w:val="20"/>
+              </w:rPr>
+              <w:t>Stations</w:t>
+            </w:r>
+          </w:p>
+        </w:tc>
+        <w:tc>
+          <w:tcPr>
+            <w:tcW w:w="2114" w:type="dxa"/>
+            <w:vAlign w:val="center"/>
+          </w:tcPr>
+          <w:p>
+            <w:pPr>
+              <w:jc w:val="center"/>
+              <w:cnfStyle w:val="000000000000" w:firstRow="0" w:lastRow="0" w:firstColumn="0" w:lastColumn="0" w:oddVBand="0" w:evenVBand="0" w:oddHBand="0" w:evenHBand="0" w:firstRowFirstColumn="0" w:firstRowLastColumn="0" w:lastRowFirstColumn="0" w:lastRowLastColumn="0"/>
+              <w:rPr>
+                <w:bCs/>
+                <w:sz w:val="20"/>
+                <w:szCs w:val="20"/>
+              </w:rPr>
+            </w:pPr>
+            <w:r>
+              <w:rPr>
+                <w:bCs/>
+                <w:sz w:val="20"/>
+                <w:szCs w:val="20"/>
+              </w:rPr>
+              <w:t>Members can sign up and login.</w:t>
+            </w:r>
+          </w:p>
+          <w:p>
+            <w:pPr>
+              <w:jc w:val="center"/>
+              <w:cnfStyle w:val="000000000000" w:firstRow="0" w:lastRow="0" w:firstColumn="0" w:lastColumn="0" w:oddVBand="0" w:evenVBand="0" w:oddHBand="0" w:evenHBand="0" w:firstRowFirstColumn="0" w:firstRowLastColumn="0" w:lastRowFirstColumn="0" w:lastRowLastColumn="0"/>
+              <w:rPr>
+                <w:bCs/>
+                <w:sz w:val="20"/>
+                <w:szCs w:val="20"/>
+              </w:rPr>
+            </w:pPr>
+            <w:r>
+              <w:rPr>
+                <w:bCs/>
+                <w:sz w:val="20"/>
+                <w:szCs w:val="20"/>
+              </w:rPr>
+              <w:t xml:space="preserve">Members can create stations. Sample data loaded from </w:t>
             </w:r>
             <w:proofErr w:type="spellStart"/>
             <w:r>
               <w:rPr>
                 <w:bCs/>
-              </w:rPr>
-              <w:t>pressue</w:t>
+                <w:sz w:val="20"/>
+                <w:szCs w:val="20"/>
+              </w:rPr>
+              <w:t>Yaml</w:t>
             </w:r>
             <w:proofErr w:type="spellEnd"/>
           </w:p>
         </w:tc>
         <w:tc>
           <w:tcPr>
-            <w:tcW w:w="2389" w:type="dxa"/>
+            <w:tcW w:w="2201" w:type="dxa"/>
             <w:vAlign w:val="center"/>
           </w:tcPr>
           <w:p>
@@ -659,14 +1088,16 @@
               <w:jc w:val="center"/>
               <w:cnfStyle w:val="000000000000" w:firstRow="0" w:lastRow="0" w:firstColumn="0" w:lastColumn="0" w:oddVBand="0" w:evenVBand="0" w:oddHBand="0" w:evenHBand="0" w:firstRowFirstColumn="0" w:firstRowLastColumn="0" w:lastRowFirstColumn="0" w:lastRowLastColumn="0"/>
               <w:rPr>
-                <w:bCs/>
-              </w:rPr>
-            </w:pPr>
-            <w:r>
-              <w:rPr>
-                <w:bCs/>
-              </w:rPr>
-              <w:t>First name</w:t>
+                <w:sz w:val="20"/>
+                <w:szCs w:val="20"/>
+              </w:rPr>
+            </w:pPr>
+            <w:r>
+              <w:rPr>
+                <w:sz w:val="20"/>
+                <w:szCs w:val="20"/>
+              </w:rPr>
+              <w:t>+ Deployed</w:t>
             </w:r>
           </w:p>
           <w:p>
@@ -674,125 +1105,15 @@
               <w:jc w:val="center"/>
               <w:cnfStyle w:val="000000000000" w:firstRow="0" w:lastRow="0" w:firstColumn="0" w:lastColumn="0" w:oddVBand="0" w:evenVBand="0" w:oddHBand="0" w:evenHBand="0" w:firstRowFirstColumn="0" w:firstRowLastColumn="0" w:lastRowFirstColumn="0" w:lastRowLastColumn="0"/>
               <w:rPr>
-                <w:bCs/>
-              </w:rPr>
-            </w:pPr>
-            <w:r>
-              <w:rPr>
-                <w:bCs/>
-              </w:rPr>
-              <w:t>Last name</w:t>
-            </w:r>
-          </w:p>
-          <w:p>
-            <w:pPr>
-              <w:jc w:val="center"/>
-              <w:cnfStyle w:val="000000000000" w:firstRow="0" w:lastRow="0" w:firstColumn="0" w:lastColumn="0" w:oddVBand="0" w:evenVBand="0" w:oddHBand="0" w:evenHBand="0" w:firstRowFirstColumn="0" w:firstRowLastColumn="0" w:lastRowFirstColumn="0" w:lastRowLastColumn="0"/>
-              <w:rPr>
-                <w:bCs/>
-              </w:rPr>
-            </w:pPr>
-            <w:r>
-              <w:rPr>
-                <w:bCs/>
-              </w:rPr>
-              <w:t>Email</w:t>
-            </w:r>
-          </w:p>
-          <w:p>
-            <w:pPr>
-              <w:jc w:val="center"/>
-              <w:cnfStyle w:val="000000000000" w:firstRow="0" w:lastRow="0" w:firstColumn="0" w:lastColumn="0" w:oddVBand="0" w:evenVBand="0" w:oddHBand="0" w:evenHBand="0" w:firstRowFirstColumn="0" w:firstRowLastColumn="0" w:lastRowFirstColumn="0" w:lastRowLastColumn="0"/>
-              <w:rPr>
-                <w:bCs/>
-              </w:rPr>
-            </w:pPr>
-            <w:r>
-              <w:rPr>
-                <w:bCs/>
-              </w:rPr>
-              <w:t>Password</w:t>
-            </w:r>
-          </w:p>
-          <w:p>
-            <w:pPr>
-              <w:jc w:val="center"/>
-              <w:cnfStyle w:val="000000000000" w:firstRow="0" w:lastRow="0" w:firstColumn="0" w:lastColumn="0" w:oddVBand="0" w:evenVBand="0" w:oddHBand="0" w:evenHBand="0" w:firstRowFirstColumn="0" w:firstRowLastColumn="0" w:lastRowFirstColumn="0" w:lastRowLastColumn="0"/>
-              <w:rPr>
-                <w:bCs/>
-              </w:rPr>
-            </w:pPr>
-            <w:r>
-              <w:rPr>
-                <w:bCs/>
-              </w:rPr>
-              <w:t>Stations</w:t>
-            </w:r>
-          </w:p>
-        </w:tc>
-        <w:tc>
-          <w:tcPr>
-            <w:tcW w:w="2114" w:type="dxa"/>
-          </w:tcPr>
-          <w:p>
-            <w:pPr>
-              <w:jc w:val="center"/>
-              <w:cnfStyle w:val="000000000000" w:firstRow="0" w:lastRow="0" w:firstColumn="0" w:lastColumn="0" w:oddVBand="0" w:evenVBand="0" w:oddHBand="0" w:evenHBand="0" w:firstRowFirstColumn="0" w:firstRowLastColumn="0" w:lastRowFirstColumn="0" w:lastRowLastColumn="0"/>
-              <w:rPr>
-                <w:bCs/>
-              </w:rPr>
-            </w:pPr>
-            <w:r>
-              <w:rPr>
-                <w:bCs/>
-              </w:rPr>
-              <w:t>Members can sign up and login.</w:t>
-            </w:r>
-          </w:p>
-          <w:p>
-            <w:pPr>
-              <w:jc w:val="center"/>
-              <w:cnfStyle w:val="000000000000" w:firstRow="0" w:lastRow="0" w:firstColumn="0" w:lastColumn="0" w:oddVBand="0" w:evenVBand="0" w:oddHBand="0" w:evenHBand="0" w:firstRowFirstColumn="0" w:firstRowLastColumn="0" w:lastRowFirstColumn="0" w:lastRowLastColumn="0"/>
-              <w:rPr>
-                <w:bCs/>
-              </w:rPr>
-            </w:pPr>
-            <w:r>
-              <w:rPr>
-                <w:bCs/>
-              </w:rPr>
-              <w:t xml:space="preserve">Members can create stations. Sample data loaded from </w:t>
-            </w:r>
-            <w:proofErr w:type="spellStart"/>
-            <w:r>
-              <w:rPr>
-                <w:bCs/>
-              </w:rPr>
-              <w:t>Yaml</w:t>
-            </w:r>
-            <w:proofErr w:type="spellEnd"/>
-          </w:p>
-        </w:tc>
-        <w:tc>
-          <w:tcPr>
-            <w:tcW w:w="2201" w:type="dxa"/>
-            <w:vAlign w:val="center"/>
-          </w:tcPr>
-          <w:p>
-            <w:pPr>
-              <w:jc w:val="center"/>
-              <w:cnfStyle w:val="000000000000" w:firstRow="0" w:lastRow="0" w:firstColumn="0" w:lastColumn="0" w:oddVBand="0" w:evenVBand="0" w:oddHBand="0" w:evenHBand="0" w:firstRowFirstColumn="0" w:firstRowLastColumn="0" w:lastRowFirstColumn="0" w:lastRowLastColumn="0"/>
-            </w:pPr>
-            <w:r>
-              <w:t>+ Deployed</w:t>
-            </w:r>
-          </w:p>
-          <w:p>
-            <w:pPr>
-              <w:jc w:val="center"/>
-              <w:cnfStyle w:val="000000000000" w:firstRow="0" w:lastRow="0" w:firstColumn="0" w:lastColumn="0" w:oddVBand="0" w:evenVBand="0" w:oddHBand="0" w:evenHBand="0" w:firstRowFirstColumn="0" w:firstRowLastColumn="0" w:lastRowFirstColumn="0" w:lastRowLastColumn="0"/>
-            </w:pPr>
-            <w:r>
+                <w:sz w:val="20"/>
+                <w:szCs w:val="20"/>
+              </w:rPr>
+            </w:pPr>
+            <w:r>
+              <w:rPr>
+                <w:sz w:val="20"/>
+                <w:szCs w:val="20"/>
+              </w:rPr>
               <w:t>+repo history</w:t>
             </w:r>
           </w:p>
@@ -812,9 +1133,16 @@
           <w:p>
             <w:pPr>
               <w:jc w:val="center"/>
-            </w:pPr>
-            <w:r>
-              <w:lastRenderedPageBreak/>
+              <w:rPr>
+                <w:sz w:val="20"/>
+                <w:szCs w:val="20"/>
+              </w:rPr>
+            </w:pPr>
+            <w:r>
+              <w:rPr>
+                <w:sz w:val="20"/>
+                <w:szCs w:val="20"/>
+              </w:rPr>
               <w:t>Release 3</w:t>
             </w:r>
           </w:p>
@@ -830,11 +1158,15 @@
               <w:cnfStyle w:val="000000100000" w:firstRow="0" w:lastRow="0" w:firstColumn="0" w:lastColumn="0" w:oddVBand="0" w:evenVBand="0" w:oddHBand="1" w:evenHBand="0" w:firstRowFirstColumn="0" w:firstRowLastColumn="0" w:lastRowFirstColumn="0" w:lastRowLastColumn="0"/>
               <w:rPr>
                 <w:bCs/>
-              </w:rPr>
-            </w:pPr>
-            <w:r>
-              <w:rPr>
-                <w:bCs/>
+                <w:sz w:val="20"/>
+                <w:szCs w:val="20"/>
+              </w:rPr>
+            </w:pPr>
+            <w:r>
+              <w:rPr>
+                <w:bCs/>
+                <w:sz w:val="20"/>
+                <w:szCs w:val="20"/>
               </w:rPr>
               <w:t>Time and Date</w:t>
             </w:r>
@@ -851,11 +1183,15 @@
               <w:cnfStyle w:val="000000100000" w:firstRow="0" w:lastRow="0" w:firstColumn="0" w:lastColumn="0" w:oddVBand="0" w:evenVBand="0" w:oddHBand="1" w:evenHBand="0" w:firstRowFirstColumn="0" w:firstRowLastColumn="0" w:lastRowFirstColumn="0" w:lastRowLastColumn="0"/>
               <w:rPr>
                 <w:bCs/>
-              </w:rPr>
-            </w:pPr>
-            <w:r>
-              <w:rPr>
-                <w:bCs/>
+                <w:sz w:val="20"/>
+                <w:szCs w:val="20"/>
+              </w:rPr>
+            </w:pPr>
+            <w:r>
+              <w:rPr>
+                <w:bCs/>
+                <w:sz w:val="20"/>
+                <w:szCs w:val="20"/>
               </w:rPr>
               <w:t>Trends for temp, wind &amp; pressure</w:t>
             </w:r>
@@ -872,11 +1208,15 @@
               <w:cnfStyle w:val="000000100000" w:firstRow="0" w:lastRow="0" w:firstColumn="0" w:lastColumn="0" w:oddVBand="0" w:evenVBand="0" w:oddHBand="1" w:evenHBand="0" w:firstRowFirstColumn="0" w:firstRowLastColumn="0" w:lastRowFirstColumn="0" w:lastRowLastColumn="0"/>
               <w:rPr>
                 <w:bCs/>
-              </w:rPr>
-            </w:pPr>
-            <w:r>
-              <w:rPr>
-                <w:bCs/>
+                <w:sz w:val="20"/>
+                <w:szCs w:val="20"/>
+              </w:rPr>
+            </w:pPr>
+            <w:r>
+              <w:rPr>
+                <w:bCs/>
+                <w:sz w:val="20"/>
+                <w:szCs w:val="20"/>
               </w:rPr>
               <w:t>Members can edit personal details</w:t>
             </w:r>
@@ -887,19 +1227,40 @@
               <w:cnfStyle w:val="000000100000" w:firstRow="0" w:lastRow="0" w:firstColumn="0" w:lastColumn="0" w:oddVBand="0" w:evenVBand="0" w:oddHBand="1" w:evenHBand="0" w:firstRowFirstColumn="0" w:firstRowLastColumn="0" w:lastRowFirstColumn="0" w:lastRowLastColumn="0"/>
               <w:rPr>
                 <w:bCs/>
-              </w:rPr>
-            </w:pPr>
-            <w:r>
-              <w:rPr>
-                <w:bCs/>
-              </w:rPr>
-              <w:t>(Password not included)</w:t>
+                <w:sz w:val="20"/>
+                <w:szCs w:val="20"/>
+              </w:rPr>
+            </w:pPr>
+            <w:r>
+              <w:rPr>
+                <w:bCs/>
+                <w:sz w:val="20"/>
+                <w:szCs w:val="20"/>
+              </w:rPr>
+              <w:t>(</w:t>
+            </w:r>
+            <w:r>
+              <w:rPr>
+                <w:b/>
+                <w:sz w:val="20"/>
+                <w:szCs w:val="20"/>
+              </w:rPr>
+              <w:t>Password not included</w:t>
+            </w:r>
+            <w:r>
+              <w:rPr>
+                <w:bCs/>
+                <w:sz w:val="20"/>
+                <w:szCs w:val="20"/>
+              </w:rPr>
+              <w:t>)</w:t>
             </w:r>
           </w:p>
         </w:tc>
         <w:tc>
           <w:tcPr>
             <w:tcW w:w="2114" w:type="dxa"/>
+            <w:vAlign w:val="center"/>
           </w:tcPr>
           <w:p>
             <w:pPr>
@@ -907,11 +1268,15 @@
               <w:cnfStyle w:val="000000100000" w:firstRow="0" w:lastRow="0" w:firstColumn="0" w:lastColumn="0" w:oddVBand="0" w:evenVBand="0" w:oddHBand="1" w:evenHBand="0" w:firstRowFirstColumn="0" w:firstRowLastColumn="0" w:lastRowFirstColumn="0" w:lastRowLastColumn="0"/>
               <w:rPr>
                 <w:bCs/>
-              </w:rPr>
-            </w:pPr>
-            <w:r>
-              <w:rPr>
-                <w:bCs/>
+                <w:sz w:val="20"/>
+                <w:szCs w:val="20"/>
+              </w:rPr>
+            </w:pPr>
+            <w:r>
+              <w:rPr>
+                <w:bCs/>
+                <w:sz w:val="20"/>
+                <w:szCs w:val="20"/>
               </w:rPr>
               <w:t>Member dashboard summary list</w:t>
             </w:r>
@@ -922,11 +1287,15 @@
               <w:cnfStyle w:val="000000100000" w:firstRow="0" w:lastRow="0" w:firstColumn="0" w:lastColumn="0" w:oddVBand="0" w:evenVBand="0" w:oddHBand="1" w:evenHBand="0" w:firstRowFirstColumn="0" w:firstRowLastColumn="0" w:lastRowFirstColumn="0" w:lastRowLastColumn="0"/>
               <w:rPr>
                 <w:bCs/>
-              </w:rPr>
-            </w:pPr>
-            <w:r>
-              <w:rPr>
-                <w:bCs/>
+                <w:sz w:val="20"/>
+                <w:szCs w:val="20"/>
+              </w:rPr>
+            </w:pPr>
+            <w:r>
+              <w:rPr>
+                <w:bCs/>
+                <w:sz w:val="20"/>
+                <w:szCs w:val="20"/>
               </w:rPr>
               <w:t>Sorted alphabetically</w:t>
             </w:r>
@@ -937,11 +1306,15 @@
               <w:cnfStyle w:val="000000100000" w:firstRow="0" w:lastRow="0" w:firstColumn="0" w:lastColumn="0" w:oddVBand="0" w:evenVBand="0" w:oddHBand="1" w:evenHBand="0" w:firstRowFirstColumn="0" w:firstRowLastColumn="0" w:lastRowFirstColumn="0" w:lastRowLastColumn="0"/>
               <w:rPr>
                 <w:bCs/>
-              </w:rPr>
-            </w:pPr>
-            <w:r>
-              <w:rPr>
-                <w:bCs/>
+                <w:sz w:val="20"/>
+                <w:szCs w:val="20"/>
+              </w:rPr>
+            </w:pPr>
+            <w:r>
+              <w:rPr>
+                <w:bCs/>
+                <w:sz w:val="20"/>
+                <w:szCs w:val="20"/>
               </w:rPr>
               <w:t>Members can delete readings or stations</w:t>
             </w:r>
@@ -956,1124 +1329,30 @@
             <w:pPr>
               <w:jc w:val="center"/>
               <w:cnfStyle w:val="000000100000" w:firstRow="0" w:lastRow="0" w:firstColumn="0" w:lastColumn="0" w:oddVBand="0" w:evenVBand="0" w:oddHBand="1" w:evenHBand="0" w:firstRowFirstColumn="0" w:firstRowLastColumn="0" w:lastRowFirstColumn="0" w:lastRowLastColumn="0"/>
-            </w:pPr>
-            <w:r>
+              <w:rPr>
+                <w:sz w:val="20"/>
+                <w:szCs w:val="20"/>
+              </w:rPr>
+            </w:pPr>
+            <w:r>
+              <w:rPr>
+                <w:sz w:val="20"/>
+                <w:szCs w:val="20"/>
+              </w:rPr>
               <w:t>+ history tags</w:t>
             </w:r>
           </w:p>
         </w:tc>
       </w:tr>
     </w:tbl>
-    <w:p/>
-    <w:tbl>
-      <w:tblPr>
-        <w:tblW w:w="9596" w:type="dxa"/>
-        <w:tblInd w:w="108" w:type="dxa"/>
-        <w:tblBorders>
-          <w:top w:val="single" w:sz="4" w:space="0" w:color="FEFEFE"/>
-          <w:left w:val="single" w:sz="2" w:space="0" w:color="FEFEFE"/>
-          <w:bottom w:val="single" w:sz="4" w:space="0" w:color="FEFEFE"/>
-          <w:right w:val="single" w:sz="2" w:space="0" w:color="FEFEFE"/>
-          <w:insideH w:val="single" w:sz="2" w:space="0" w:color="7ACBF1"/>
-          <w:insideV w:val="single" w:sz="2" w:space="0" w:color="7ACBF1"/>
-        </w:tblBorders>
-        <w:shd w:val="clear" w:color="auto" w:fill="008CB4"/>
-        <w:tblLayout w:type="fixed"/>
-        <w:tblLook w:val="04A0" w:firstRow="1" w:lastRow="0" w:firstColumn="1" w:lastColumn="0" w:noHBand="0" w:noVBand="1"/>
-      </w:tblPr>
-      <w:tblGrid>
-        <w:gridCol w:w="1026"/>
-        <w:gridCol w:w="1418"/>
-        <w:gridCol w:w="1701"/>
-        <w:gridCol w:w="1559"/>
-        <w:gridCol w:w="2763"/>
-        <w:gridCol w:w="1129"/>
-      </w:tblGrid>
-      <w:tr>
-        <w:trPr>
-          <w:trHeight w:val="288"/>
-          <w:tblHeader/>
-        </w:trPr>
-        <w:tc>
-          <w:tcPr>
-            <w:tcW w:w="1026" w:type="dxa"/>
-            <w:tcBorders>
-              <w:top w:val="nil"/>
-              <w:left w:val="nil"/>
-              <w:bottom w:val="single" w:sz="12" w:space="0" w:color="7ACBF1"/>
-              <w:right w:val="nil"/>
-            </w:tcBorders>
-            <w:shd w:val="clear" w:color="auto" w:fill="008CB4"/>
-            <w:tcMar>
-              <w:top w:w="80" w:type="dxa"/>
-              <w:left w:w="80" w:type="dxa"/>
-              <w:bottom w:w="80" w:type="dxa"/>
-              <w:right w:w="80" w:type="dxa"/>
-            </w:tcMar>
-            <w:vAlign w:val="center"/>
-          </w:tcPr>
-          <w:p/>
-        </w:tc>
-        <w:tc>
-          <w:tcPr>
-            <w:tcW w:w="1418" w:type="dxa"/>
-            <w:tcBorders>
-              <w:top w:val="nil"/>
-              <w:left w:val="nil"/>
-              <w:bottom w:val="single" w:sz="12" w:space="0" w:color="7ACBF1"/>
-              <w:right w:val="nil"/>
-            </w:tcBorders>
-            <w:shd w:val="clear" w:color="auto" w:fill="008CB4"/>
-            <w:tcMar>
-              <w:top w:w="80" w:type="dxa"/>
-              <w:left w:w="80" w:type="dxa"/>
-              <w:bottom w:w="80" w:type="dxa"/>
-              <w:right w:w="80" w:type="dxa"/>
-            </w:tcMar>
-            <w:vAlign w:val="center"/>
-          </w:tcPr>
-          <w:p>
-            <w:pPr>
-              <w:pStyle w:val="TableStyle1"/>
-              <w:spacing w:line="360" w:lineRule="auto"/>
-              <w:jc w:val="center"/>
-            </w:pPr>
-            <w:r>
-              <w:t>Reading</w:t>
-            </w:r>
-          </w:p>
-        </w:tc>
-        <w:tc>
-          <w:tcPr>
-            <w:tcW w:w="1701" w:type="dxa"/>
-            <w:tcBorders>
-              <w:top w:val="nil"/>
-              <w:left w:val="nil"/>
-              <w:bottom w:val="single" w:sz="12" w:space="0" w:color="7ACBF1"/>
-              <w:right w:val="nil"/>
-            </w:tcBorders>
-            <w:shd w:val="clear" w:color="auto" w:fill="008CB4"/>
-            <w:tcMar>
-              <w:top w:w="80" w:type="dxa"/>
-              <w:left w:w="80" w:type="dxa"/>
-              <w:bottom w:w="80" w:type="dxa"/>
-              <w:right w:w="80" w:type="dxa"/>
-            </w:tcMar>
-            <w:vAlign w:val="center"/>
-          </w:tcPr>
-          <w:p>
-            <w:pPr>
-              <w:pStyle w:val="TableStyle1"/>
-              <w:spacing w:line="360" w:lineRule="auto"/>
-              <w:jc w:val="center"/>
-            </w:pPr>
-            <w:r>
-              <w:t>Station</w:t>
-            </w:r>
-          </w:p>
-        </w:tc>
-        <w:tc>
-          <w:tcPr>
-            <w:tcW w:w="1559" w:type="dxa"/>
-            <w:tcBorders>
-              <w:top w:val="nil"/>
-              <w:left w:val="nil"/>
-              <w:bottom w:val="single" w:sz="12" w:space="0" w:color="7ACBF1"/>
-              <w:right w:val="nil"/>
-            </w:tcBorders>
-            <w:shd w:val="clear" w:color="auto" w:fill="008CB4"/>
-            <w:tcMar>
-              <w:top w:w="80" w:type="dxa"/>
-              <w:left w:w="80" w:type="dxa"/>
-              <w:bottom w:w="80" w:type="dxa"/>
-              <w:right w:w="80" w:type="dxa"/>
-            </w:tcMar>
-            <w:vAlign w:val="center"/>
-          </w:tcPr>
-          <w:p>
-            <w:pPr>
-              <w:pStyle w:val="TableStyle1"/>
-              <w:spacing w:line="360" w:lineRule="auto"/>
-              <w:jc w:val="center"/>
-            </w:pPr>
-            <w:r>
-              <w:t>Member</w:t>
-            </w:r>
-          </w:p>
-        </w:tc>
-        <w:tc>
-          <w:tcPr>
-            <w:tcW w:w="2763" w:type="dxa"/>
-            <w:tcBorders>
-              <w:top w:val="nil"/>
-              <w:left w:val="nil"/>
-              <w:bottom w:val="single" w:sz="12" w:space="0" w:color="7ACBF1"/>
-              <w:right w:val="nil"/>
-            </w:tcBorders>
-            <w:shd w:val="clear" w:color="auto" w:fill="008CB4"/>
-            <w:tcMar>
-              <w:top w:w="80" w:type="dxa"/>
-              <w:left w:w="80" w:type="dxa"/>
-              <w:bottom w:w="80" w:type="dxa"/>
-              <w:right w:w="80" w:type="dxa"/>
-            </w:tcMar>
-            <w:vAlign w:val="center"/>
-          </w:tcPr>
-          <w:p>
-            <w:pPr>
-              <w:pStyle w:val="TableStyle1"/>
-              <w:spacing w:line="360" w:lineRule="auto"/>
-              <w:jc w:val="center"/>
-            </w:pPr>
-            <w:r>
-              <w:t>Features</w:t>
-            </w:r>
-          </w:p>
-        </w:tc>
-        <w:tc>
-          <w:tcPr>
-            <w:tcW w:w="1129" w:type="dxa"/>
-            <w:tcBorders>
-              <w:top w:val="nil"/>
-              <w:left w:val="nil"/>
-              <w:bottom w:val="single" w:sz="12" w:space="0" w:color="7ACBF1"/>
-              <w:right w:val="nil"/>
-            </w:tcBorders>
-            <w:shd w:val="clear" w:color="auto" w:fill="008CB4"/>
-            <w:tcMar>
-              <w:top w:w="80" w:type="dxa"/>
-              <w:left w:w="80" w:type="dxa"/>
-              <w:bottom w:w="80" w:type="dxa"/>
-              <w:right w:w="80" w:type="dxa"/>
-            </w:tcMar>
-            <w:vAlign w:val="center"/>
-          </w:tcPr>
-          <w:p>
-            <w:pPr>
-              <w:pStyle w:val="TableStyle1"/>
-              <w:spacing w:line="360" w:lineRule="auto"/>
-              <w:jc w:val="center"/>
-            </w:pPr>
-            <w:r>
-              <w:t>Code</w:t>
-            </w:r>
-          </w:p>
-        </w:tc>
-      </w:tr>
-      <w:tr>
-        <w:tblPrEx>
-          <w:shd w:val="clear" w:color="auto" w:fill="7AC4EA"/>
-        </w:tblPrEx>
-        <w:trPr>
-          <w:trHeight w:val="1348"/>
-        </w:trPr>
-        <w:tc>
-          <w:tcPr>
-            <w:tcW w:w="1026" w:type="dxa"/>
-            <w:tcBorders>
-              <w:top w:val="single" w:sz="12" w:space="0" w:color="7ACBF1"/>
-              <w:left w:val="nil"/>
-              <w:bottom w:val="single" w:sz="4" w:space="0" w:color="FEFEFE"/>
-              <w:right w:val="single" w:sz="12" w:space="0" w:color="7ACBF1"/>
-            </w:tcBorders>
-            <w:shd w:val="clear" w:color="auto" w:fill="FFFFFF" w:themeFill="background1"/>
-            <w:tcMar>
-              <w:top w:w="80" w:type="dxa"/>
-              <w:left w:w="80" w:type="dxa"/>
-              <w:bottom w:w="80" w:type="dxa"/>
-              <w:right w:w="80" w:type="dxa"/>
-            </w:tcMar>
-            <w:vAlign w:val="center"/>
-          </w:tcPr>
-          <w:p>
-            <w:pPr>
-              <w:pStyle w:val="TableStyle2"/>
-              <w:spacing w:line="360" w:lineRule="auto"/>
-              <w:jc w:val="center"/>
-            </w:pPr>
-            <w:r>
-              <w:t>Starter</w:t>
-            </w:r>
-          </w:p>
-        </w:tc>
-        <w:tc>
-          <w:tcPr>
-            <w:tcW w:w="1418" w:type="dxa"/>
-            <w:tcBorders>
-              <w:top w:val="single" w:sz="12" w:space="0" w:color="7ACBF1"/>
-              <w:left w:val="single" w:sz="12" w:space="0" w:color="7ACBF1"/>
-              <w:bottom w:val="single" w:sz="4" w:space="0" w:color="auto"/>
-              <w:right w:val="single" w:sz="4" w:space="0" w:color="auto"/>
-            </w:tcBorders>
-            <w:shd w:val="clear" w:color="auto" w:fill="FFFFFF" w:themeFill="background1"/>
-            <w:tcMar>
-              <w:top w:w="80" w:type="dxa"/>
-              <w:left w:w="80" w:type="dxa"/>
-              <w:bottom w:w="80" w:type="dxa"/>
-              <w:right w:w="80" w:type="dxa"/>
-            </w:tcMar>
-            <w:vAlign w:val="center"/>
-          </w:tcPr>
-          <w:p>
-            <w:pPr>
-              <w:pStyle w:val="TableStyle3"/>
-              <w:spacing w:line="360" w:lineRule="auto"/>
-              <w:jc w:val="center"/>
-            </w:pPr>
-            <w:r>
-              <w:t>Code</w:t>
-            </w:r>
-            <w:r>
-              <w:br/>
-              <w:t>Temp</w:t>
-            </w:r>
-            <w:r>
-              <w:br/>
-              <w:t>Wind Speed</w:t>
-            </w:r>
-          </w:p>
-        </w:tc>
-        <w:tc>
-          <w:tcPr>
-            <w:tcW w:w="1701" w:type="dxa"/>
-            <w:tcBorders>
-              <w:top w:val="single" w:sz="12" w:space="0" w:color="7ACBF1"/>
-              <w:left w:val="single" w:sz="4" w:space="0" w:color="auto"/>
-              <w:bottom w:val="single" w:sz="4" w:space="0" w:color="auto"/>
-              <w:right w:val="single" w:sz="4" w:space="0" w:color="auto"/>
-            </w:tcBorders>
-            <w:shd w:val="clear" w:color="auto" w:fill="FFFFFF" w:themeFill="background1"/>
-            <w:tcMar>
-              <w:top w:w="80" w:type="dxa"/>
-              <w:left w:w="80" w:type="dxa"/>
-              <w:bottom w:w="80" w:type="dxa"/>
-              <w:right w:w="80" w:type="dxa"/>
-            </w:tcMar>
-            <w:vAlign w:val="center"/>
-          </w:tcPr>
-          <w:p>
-            <w:pPr>
-              <w:pStyle w:val="TableStyle3"/>
-              <w:spacing w:line="360" w:lineRule="auto"/>
-              <w:jc w:val="center"/>
-            </w:pPr>
-            <w:r>
-              <w:t>Station Name</w:t>
-            </w:r>
-          </w:p>
-        </w:tc>
-        <w:tc>
-          <w:tcPr>
-            <w:tcW w:w="1559" w:type="dxa"/>
-            <w:tcBorders>
-              <w:top w:val="single" w:sz="12" w:space="0" w:color="7ACBF1"/>
-              <w:left w:val="single" w:sz="4" w:space="0" w:color="auto"/>
-              <w:bottom w:val="single" w:sz="4" w:space="0" w:color="auto"/>
-              <w:right w:val="single" w:sz="4" w:space="0" w:color="auto"/>
-            </w:tcBorders>
-            <w:shd w:val="clear" w:color="auto" w:fill="FFFFFF" w:themeFill="background1"/>
-            <w:tcMar>
-              <w:top w:w="80" w:type="dxa"/>
-              <w:left w:w="80" w:type="dxa"/>
-              <w:bottom w:w="80" w:type="dxa"/>
-              <w:right w:w="80" w:type="dxa"/>
-            </w:tcMar>
-            <w:vAlign w:val="center"/>
-          </w:tcPr>
-          <w:p>
-            <w:pPr>
-              <w:pStyle w:val="TableStyle3"/>
-              <w:spacing w:line="360" w:lineRule="auto"/>
-              <w:jc w:val="center"/>
-            </w:pPr>
-            <w:r>
-              <w:t>None</w:t>
-            </w:r>
-          </w:p>
-        </w:tc>
-        <w:tc>
-          <w:tcPr>
-            <w:tcW w:w="2763" w:type="dxa"/>
-            <w:tcBorders>
-              <w:top w:val="single" w:sz="12" w:space="0" w:color="7ACBF1"/>
-              <w:left w:val="single" w:sz="4" w:space="0" w:color="auto"/>
-              <w:bottom w:val="single" w:sz="4" w:space="0" w:color="auto"/>
-              <w:right w:val="single" w:sz="4" w:space="0" w:color="auto"/>
-            </w:tcBorders>
-            <w:shd w:val="clear" w:color="auto" w:fill="FFFFFF" w:themeFill="background1"/>
-            <w:tcMar>
-              <w:top w:w="80" w:type="dxa"/>
-              <w:left w:w="80" w:type="dxa"/>
-              <w:bottom w:w="80" w:type="dxa"/>
-              <w:right w:w="80" w:type="dxa"/>
-            </w:tcMar>
-            <w:vAlign w:val="center"/>
-          </w:tcPr>
-          <w:p>
-            <w:pPr>
-              <w:pStyle w:val="TableStyle3"/>
-              <w:spacing w:line="360" w:lineRule="auto"/>
-              <w:jc w:val="center"/>
-            </w:pPr>
-            <w:r>
-              <w:t xml:space="preserve">Load and display stations + their readings from </w:t>
-            </w:r>
-            <w:proofErr w:type="spellStart"/>
-            <w:r>
-              <w:t>Yaml</w:t>
-            </w:r>
-            <w:proofErr w:type="spellEnd"/>
-            <w:r>
-              <w:t xml:space="preserve"> file</w:t>
-            </w:r>
-          </w:p>
-        </w:tc>
-        <w:tc>
-          <w:tcPr>
-            <w:tcW w:w="1129" w:type="dxa"/>
-            <w:tcBorders>
-              <w:top w:val="single" w:sz="12" w:space="0" w:color="7ACBF1"/>
-              <w:left w:val="single" w:sz="4" w:space="0" w:color="auto"/>
-              <w:bottom w:val="single" w:sz="4" w:space="0" w:color="auto"/>
-              <w:right w:val="nil"/>
-            </w:tcBorders>
-            <w:shd w:val="clear" w:color="auto" w:fill="FFFFFF" w:themeFill="background1"/>
-            <w:tcMar>
-              <w:top w:w="80" w:type="dxa"/>
-              <w:left w:w="80" w:type="dxa"/>
-              <w:bottom w:w="80" w:type="dxa"/>
-              <w:right w:w="80" w:type="dxa"/>
-            </w:tcMar>
-            <w:vAlign w:val="center"/>
-          </w:tcPr>
-          <w:p>
-            <w:pPr>
-              <w:pStyle w:val="TableStyle3"/>
-              <w:spacing w:line="360" w:lineRule="auto"/>
-              <w:jc w:val="center"/>
-            </w:pPr>
-            <w:r>
-              <w:t>Zipped archive</w:t>
-            </w:r>
-          </w:p>
-        </w:tc>
-      </w:tr>
-      <w:tr>
-        <w:tblPrEx>
-          <w:shd w:val="clear" w:color="auto" w:fill="7AC4EA"/>
-        </w:tblPrEx>
-        <w:trPr>
-          <w:trHeight w:val="1392"/>
-        </w:trPr>
-        <w:tc>
-          <w:tcPr>
-            <w:tcW w:w="1026" w:type="dxa"/>
-            <w:tcBorders>
-              <w:top w:val="single" w:sz="4" w:space="0" w:color="FEFEFE"/>
-              <w:left w:val="nil"/>
-              <w:bottom w:val="single" w:sz="4" w:space="0" w:color="FEFEFE"/>
-              <w:right w:val="single" w:sz="12" w:space="0" w:color="7ACBF1"/>
-            </w:tcBorders>
-            <w:shd w:val="clear" w:color="auto" w:fill="FFFFFF" w:themeFill="background1"/>
-            <w:tcMar>
-              <w:top w:w="80" w:type="dxa"/>
-              <w:left w:w="80" w:type="dxa"/>
-              <w:bottom w:w="80" w:type="dxa"/>
-              <w:right w:w="80" w:type="dxa"/>
-            </w:tcMar>
-            <w:vAlign w:val="center"/>
-          </w:tcPr>
-          <w:p>
-            <w:pPr>
-              <w:pStyle w:val="TableStyle2"/>
-              <w:spacing w:line="360" w:lineRule="auto"/>
-              <w:jc w:val="center"/>
-            </w:pPr>
-            <w:r>
-              <w:t>Baseline</w:t>
-            </w:r>
-          </w:p>
-        </w:tc>
-        <w:tc>
-          <w:tcPr>
-            <w:tcW w:w="1418" w:type="dxa"/>
-            <w:tcBorders>
-              <w:top w:val="single" w:sz="4" w:space="0" w:color="auto"/>
-              <w:left w:val="single" w:sz="12" w:space="0" w:color="7ACBF1"/>
-              <w:bottom w:val="single" w:sz="4" w:space="0" w:color="auto"/>
-              <w:right w:val="single" w:sz="4" w:space="0" w:color="auto"/>
-            </w:tcBorders>
-            <w:shd w:val="clear" w:color="auto" w:fill="FFFFFF" w:themeFill="background1"/>
-            <w:tcMar>
-              <w:top w:w="80" w:type="dxa"/>
-              <w:left w:w="80" w:type="dxa"/>
-              <w:bottom w:w="80" w:type="dxa"/>
-              <w:right w:w="80" w:type="dxa"/>
-            </w:tcMar>
-            <w:vAlign w:val="center"/>
-          </w:tcPr>
-          <w:p>
-            <w:pPr>
-              <w:pStyle w:val="TableStyle3"/>
-              <w:spacing w:line="360" w:lineRule="auto"/>
-              <w:jc w:val="center"/>
-            </w:pPr>
-            <w:r>
-              <w:t>+ Pressure</w:t>
-            </w:r>
-          </w:p>
-        </w:tc>
-        <w:tc>
-          <w:tcPr>
-            <w:tcW w:w="1701" w:type="dxa"/>
-            <w:tcBorders>
-              <w:top w:val="single" w:sz="4" w:space="0" w:color="auto"/>
-              <w:left w:val="single" w:sz="4" w:space="0" w:color="auto"/>
-              <w:bottom w:val="single" w:sz="4" w:space="0" w:color="auto"/>
-              <w:right w:val="single" w:sz="4" w:space="0" w:color="auto"/>
-            </w:tcBorders>
-            <w:shd w:val="clear" w:color="auto" w:fill="FFFFFF" w:themeFill="background1"/>
-            <w:tcMar>
-              <w:top w:w="80" w:type="dxa"/>
-              <w:left w:w="80" w:type="dxa"/>
-              <w:bottom w:w="80" w:type="dxa"/>
-              <w:right w:w="80" w:type="dxa"/>
-            </w:tcMar>
-            <w:vAlign w:val="center"/>
-          </w:tcPr>
-          <w:p>
-            <w:pPr>
-              <w:pStyle w:val="TableStyle3"/>
-              <w:spacing w:line="360" w:lineRule="auto"/>
-              <w:jc w:val="center"/>
-            </w:pPr>
-            <w:r>
-              <w:t xml:space="preserve">+ Latest weather, Temp C, F, Wind </w:t>
-            </w:r>
-            <w:proofErr w:type="spellStart"/>
-            <w:r>
-              <w:t>Bft</w:t>
-            </w:r>
-            <w:proofErr w:type="spellEnd"/>
-            <w:r>
-              <w:t>, pressure</w:t>
-            </w:r>
-          </w:p>
-        </w:tc>
-        <w:tc>
-          <w:tcPr>
-            <w:tcW w:w="1559" w:type="dxa"/>
-            <w:tcBorders>
-              <w:top w:val="single" w:sz="4" w:space="0" w:color="auto"/>
-              <w:left w:val="single" w:sz="4" w:space="0" w:color="auto"/>
-              <w:bottom w:val="single" w:sz="4" w:space="0" w:color="auto"/>
-              <w:right w:val="single" w:sz="4" w:space="0" w:color="auto"/>
-            </w:tcBorders>
-            <w:shd w:val="clear" w:color="auto" w:fill="FFFFFF" w:themeFill="background1"/>
-            <w:tcMar>
-              <w:top w:w="80" w:type="dxa"/>
-              <w:left w:w="80" w:type="dxa"/>
-              <w:bottom w:w="80" w:type="dxa"/>
-              <w:right w:w="80" w:type="dxa"/>
-            </w:tcMar>
-            <w:vAlign w:val="center"/>
-          </w:tcPr>
-          <w:p>
-            <w:pPr>
-              <w:pStyle w:val="TableStyle3"/>
-              <w:spacing w:line="360" w:lineRule="auto"/>
-              <w:jc w:val="center"/>
-            </w:pPr>
-            <w:r>
-              <w:t>None</w:t>
-            </w:r>
-          </w:p>
-        </w:tc>
-        <w:tc>
-          <w:tcPr>
-            <w:tcW w:w="2763" w:type="dxa"/>
-            <w:tcBorders>
-              <w:top w:val="single" w:sz="4" w:space="0" w:color="auto"/>
-              <w:left w:val="single" w:sz="4" w:space="0" w:color="auto"/>
-              <w:bottom w:val="single" w:sz="4" w:space="0" w:color="auto"/>
-              <w:right w:val="single" w:sz="4" w:space="0" w:color="auto"/>
-            </w:tcBorders>
-            <w:shd w:val="clear" w:color="auto" w:fill="FFFFFF" w:themeFill="background1"/>
-            <w:tcMar>
-              <w:top w:w="80" w:type="dxa"/>
-              <w:left w:w="80" w:type="dxa"/>
-              <w:bottom w:w="80" w:type="dxa"/>
-              <w:right w:w="80" w:type="dxa"/>
-            </w:tcMar>
-            <w:vAlign w:val="center"/>
-          </w:tcPr>
-          <w:p>
-            <w:pPr>
-              <w:pStyle w:val="TableStyle3"/>
-              <w:spacing w:line="360" w:lineRule="auto"/>
-              <w:jc w:val="center"/>
-            </w:pPr>
-            <w:r>
-              <w:t>+ display latest weather for station</w:t>
-            </w:r>
-          </w:p>
-        </w:tc>
-        <w:tc>
-          <w:tcPr>
-            <w:tcW w:w="1129" w:type="dxa"/>
-            <w:tcBorders>
-              <w:top w:val="single" w:sz="4" w:space="0" w:color="auto"/>
-              <w:left w:val="single" w:sz="4" w:space="0" w:color="auto"/>
-              <w:bottom w:val="single" w:sz="4" w:space="0" w:color="auto"/>
-              <w:right w:val="nil"/>
-            </w:tcBorders>
-            <w:shd w:val="clear" w:color="auto" w:fill="FFFFFF" w:themeFill="background1"/>
-            <w:tcMar>
-              <w:top w:w="80" w:type="dxa"/>
-              <w:left w:w="80" w:type="dxa"/>
-              <w:bottom w:w="80" w:type="dxa"/>
-              <w:right w:w="80" w:type="dxa"/>
-            </w:tcMar>
-            <w:vAlign w:val="center"/>
-          </w:tcPr>
-          <w:p>
-            <w:pPr>
-              <w:pStyle w:val="TableStyle3"/>
-              <w:spacing w:line="360" w:lineRule="auto"/>
-              <w:jc w:val="center"/>
-            </w:pPr>
-            <w:r>
-              <w:t>Zipped archive</w:t>
-            </w:r>
-            <w:r>
-              <w:t xml:space="preserve"> + Readme</w:t>
-            </w:r>
-          </w:p>
-        </w:tc>
-      </w:tr>
-      <w:tr>
-        <w:tblPrEx>
-          <w:shd w:val="clear" w:color="auto" w:fill="7AC4EA"/>
-        </w:tblPrEx>
-        <w:trPr>
-          <w:trHeight w:val="1524"/>
-        </w:trPr>
-        <w:tc>
-          <w:tcPr>
-            <w:tcW w:w="1026" w:type="dxa"/>
-            <w:tcBorders>
-              <w:top w:val="single" w:sz="4" w:space="0" w:color="FEFEFE"/>
-              <w:left w:val="nil"/>
-              <w:bottom w:val="single" w:sz="4" w:space="0" w:color="FEFEFE"/>
-              <w:right w:val="single" w:sz="12" w:space="0" w:color="7ACBF1"/>
-            </w:tcBorders>
-            <w:shd w:val="clear" w:color="auto" w:fill="FFFFFF" w:themeFill="background1"/>
-            <w:tcMar>
-              <w:top w:w="80" w:type="dxa"/>
-              <w:left w:w="80" w:type="dxa"/>
-              <w:bottom w:w="80" w:type="dxa"/>
-              <w:right w:w="80" w:type="dxa"/>
-            </w:tcMar>
-            <w:vAlign w:val="center"/>
-          </w:tcPr>
-          <w:p>
-            <w:pPr>
-              <w:pStyle w:val="TableStyle2"/>
-              <w:spacing w:line="360" w:lineRule="auto"/>
-              <w:jc w:val="center"/>
-            </w:pPr>
-            <w:r>
-              <w:t>Release 1</w:t>
-            </w:r>
-          </w:p>
-        </w:tc>
-        <w:tc>
-          <w:tcPr>
-            <w:tcW w:w="1418" w:type="dxa"/>
-            <w:tcBorders>
-              <w:top w:val="single" w:sz="4" w:space="0" w:color="auto"/>
-              <w:left w:val="single" w:sz="12" w:space="0" w:color="7ACBF1"/>
-              <w:bottom w:val="single" w:sz="4" w:space="0" w:color="auto"/>
-              <w:right w:val="single" w:sz="4" w:space="0" w:color="auto"/>
-            </w:tcBorders>
-            <w:shd w:val="clear" w:color="auto" w:fill="FFFFFF" w:themeFill="background1"/>
-            <w:tcMar>
-              <w:top w:w="80" w:type="dxa"/>
-              <w:left w:w="80" w:type="dxa"/>
-              <w:bottom w:w="80" w:type="dxa"/>
-              <w:right w:w="80" w:type="dxa"/>
-            </w:tcMar>
-            <w:vAlign w:val="center"/>
-          </w:tcPr>
-          <w:p>
-            <w:pPr>
-              <w:pStyle w:val="TableStyle3"/>
-              <w:spacing w:line="360" w:lineRule="auto"/>
-              <w:jc w:val="center"/>
-            </w:pPr>
-            <w:r>
-              <w:t>+ Wind Direction</w:t>
-            </w:r>
-          </w:p>
-        </w:tc>
-        <w:tc>
-          <w:tcPr>
-            <w:tcW w:w="1701" w:type="dxa"/>
-            <w:tcBorders>
-              <w:top w:val="single" w:sz="4" w:space="0" w:color="auto"/>
-              <w:left w:val="single" w:sz="4" w:space="0" w:color="auto"/>
-              <w:bottom w:val="single" w:sz="4" w:space="0" w:color="auto"/>
-              <w:right w:val="single" w:sz="4" w:space="0" w:color="auto"/>
-            </w:tcBorders>
-            <w:shd w:val="clear" w:color="auto" w:fill="FFFFFF" w:themeFill="background1"/>
-            <w:tcMar>
-              <w:top w:w="80" w:type="dxa"/>
-              <w:left w:w="80" w:type="dxa"/>
-              <w:bottom w:w="80" w:type="dxa"/>
-              <w:right w:w="80" w:type="dxa"/>
-            </w:tcMar>
-            <w:vAlign w:val="center"/>
-          </w:tcPr>
-          <w:p>
-            <w:pPr>
-              <w:pStyle w:val="TableStyle3"/>
-              <w:spacing w:line="360" w:lineRule="auto"/>
-              <w:jc w:val="center"/>
-            </w:pPr>
-            <w:r>
-              <w:t>+ Wind Chill, Wind Compass</w:t>
-            </w:r>
-          </w:p>
-        </w:tc>
-        <w:tc>
-          <w:tcPr>
-            <w:tcW w:w="1559" w:type="dxa"/>
-            <w:tcBorders>
-              <w:top w:val="single" w:sz="4" w:space="0" w:color="auto"/>
-              <w:left w:val="single" w:sz="4" w:space="0" w:color="auto"/>
-              <w:bottom w:val="single" w:sz="4" w:space="0" w:color="auto"/>
-              <w:right w:val="single" w:sz="4" w:space="0" w:color="auto"/>
-            </w:tcBorders>
-            <w:shd w:val="clear" w:color="auto" w:fill="FFFFFF" w:themeFill="background1"/>
-            <w:tcMar>
-              <w:top w:w="80" w:type="dxa"/>
-              <w:left w:w="80" w:type="dxa"/>
-              <w:bottom w:w="80" w:type="dxa"/>
-              <w:right w:w="80" w:type="dxa"/>
-            </w:tcMar>
-            <w:vAlign w:val="center"/>
-          </w:tcPr>
-          <w:p>
-            <w:pPr>
-              <w:pStyle w:val="TableStyle3"/>
-              <w:spacing w:line="360" w:lineRule="auto"/>
-              <w:jc w:val="center"/>
-            </w:pPr>
-            <w:r>
-              <w:t>None</w:t>
-            </w:r>
-          </w:p>
-        </w:tc>
-        <w:tc>
-          <w:tcPr>
-            <w:tcW w:w="2763" w:type="dxa"/>
-            <w:tcBorders>
-              <w:top w:val="single" w:sz="4" w:space="0" w:color="auto"/>
-              <w:left w:val="single" w:sz="4" w:space="0" w:color="auto"/>
-              <w:bottom w:val="single" w:sz="4" w:space="0" w:color="auto"/>
-              <w:right w:val="single" w:sz="4" w:space="0" w:color="auto"/>
-            </w:tcBorders>
-            <w:shd w:val="clear" w:color="auto" w:fill="FFFFFF" w:themeFill="background1"/>
-            <w:tcMar>
-              <w:top w:w="80" w:type="dxa"/>
-              <w:left w:w="80" w:type="dxa"/>
-              <w:bottom w:w="80" w:type="dxa"/>
-              <w:right w:w="80" w:type="dxa"/>
-            </w:tcMar>
-            <w:vAlign w:val="center"/>
-          </w:tcPr>
-          <w:p>
-            <w:pPr>
-              <w:pStyle w:val="TableStyle3"/>
-              <w:spacing w:line="360" w:lineRule="auto"/>
-              <w:jc w:val="center"/>
-            </w:pPr>
-            <w:r>
-              <w:t>Dashboard shows station list + button to open station view. Include forms to add new Station + new reading</w:t>
-            </w:r>
-          </w:p>
-        </w:tc>
-        <w:tc>
-          <w:tcPr>
-            <w:tcW w:w="1129" w:type="dxa"/>
-            <w:tcBorders>
-              <w:top w:val="single" w:sz="4" w:space="0" w:color="auto"/>
-              <w:left w:val="single" w:sz="4" w:space="0" w:color="auto"/>
-              <w:bottom w:val="single" w:sz="4" w:space="0" w:color="auto"/>
-              <w:right w:val="nil"/>
-            </w:tcBorders>
-            <w:shd w:val="clear" w:color="auto" w:fill="FFFFFF" w:themeFill="background1"/>
-            <w:tcMar>
-              <w:top w:w="80" w:type="dxa"/>
-              <w:left w:w="80" w:type="dxa"/>
-              <w:bottom w:w="80" w:type="dxa"/>
-              <w:right w:w="80" w:type="dxa"/>
-            </w:tcMar>
-            <w:vAlign w:val="center"/>
-          </w:tcPr>
-          <w:p>
-            <w:pPr>
-              <w:pStyle w:val="TableStyle3"/>
-              <w:spacing w:line="360" w:lineRule="auto"/>
-              <w:jc w:val="center"/>
-            </w:pPr>
-            <w:proofErr w:type="spellStart"/>
-            <w:r>
-              <w:t>Github</w:t>
-            </w:r>
-            <w:proofErr w:type="spellEnd"/>
-            <w:r>
-              <w:t xml:space="preserve"> repo</w:t>
-            </w:r>
-          </w:p>
-        </w:tc>
-      </w:tr>
-      <w:tr>
-        <w:tblPrEx>
-          <w:shd w:val="clear" w:color="auto" w:fill="7AC4EA"/>
-        </w:tblPrEx>
-        <w:trPr>
-          <w:trHeight w:val="1524"/>
-        </w:trPr>
-        <w:tc>
-          <w:tcPr>
-            <w:tcW w:w="1026" w:type="dxa"/>
-            <w:tcBorders>
-              <w:top w:val="single" w:sz="4" w:space="0" w:color="FEFEFE"/>
-              <w:left w:val="nil"/>
-              <w:bottom w:val="single" w:sz="4" w:space="0" w:color="FEFEFE"/>
-              <w:right w:val="single" w:sz="12" w:space="0" w:color="7ACBF1"/>
-            </w:tcBorders>
-            <w:shd w:val="clear" w:color="auto" w:fill="FFFFFF" w:themeFill="background1"/>
-            <w:tcMar>
-              <w:top w:w="80" w:type="dxa"/>
-              <w:left w:w="80" w:type="dxa"/>
-              <w:bottom w:w="80" w:type="dxa"/>
-              <w:right w:w="80" w:type="dxa"/>
-            </w:tcMar>
-            <w:vAlign w:val="center"/>
-          </w:tcPr>
-          <w:p>
-            <w:pPr>
-              <w:pStyle w:val="TableStyle2"/>
-              <w:spacing w:line="360" w:lineRule="auto"/>
-              <w:jc w:val="center"/>
-            </w:pPr>
-            <w:r>
-              <w:t>Release 2</w:t>
-            </w:r>
-          </w:p>
-        </w:tc>
-        <w:tc>
-          <w:tcPr>
-            <w:tcW w:w="1418" w:type="dxa"/>
-            <w:tcBorders>
-              <w:top w:val="single" w:sz="4" w:space="0" w:color="auto"/>
-              <w:left w:val="single" w:sz="12" w:space="0" w:color="7ACBF1"/>
-              <w:bottom w:val="single" w:sz="4" w:space="0" w:color="auto"/>
-              <w:right w:val="single" w:sz="4" w:space="0" w:color="auto"/>
-            </w:tcBorders>
-            <w:shd w:val="clear" w:color="auto" w:fill="FFFFFF" w:themeFill="background1"/>
-            <w:tcMar>
-              <w:top w:w="80" w:type="dxa"/>
-              <w:left w:w="80" w:type="dxa"/>
-              <w:bottom w:w="80" w:type="dxa"/>
-              <w:right w:w="80" w:type="dxa"/>
-            </w:tcMar>
-            <w:vAlign w:val="center"/>
-          </w:tcPr>
-          <w:p>
-            <w:pPr>
-              <w:pStyle w:val="TableStyle3"/>
-              <w:spacing w:line="360" w:lineRule="auto"/>
-              <w:jc w:val="center"/>
-            </w:pPr>
-          </w:p>
-        </w:tc>
-        <w:tc>
-          <w:tcPr>
-            <w:tcW w:w="1701" w:type="dxa"/>
-            <w:tcBorders>
-              <w:top w:val="single" w:sz="4" w:space="0" w:color="auto"/>
-              <w:left w:val="single" w:sz="4" w:space="0" w:color="auto"/>
-              <w:bottom w:val="single" w:sz="4" w:space="0" w:color="auto"/>
-              <w:right w:val="single" w:sz="4" w:space="0" w:color="auto"/>
-            </w:tcBorders>
-            <w:shd w:val="clear" w:color="auto" w:fill="FFFFFF" w:themeFill="background1"/>
-            <w:tcMar>
-              <w:top w:w="80" w:type="dxa"/>
-              <w:left w:w="80" w:type="dxa"/>
-              <w:bottom w:w="80" w:type="dxa"/>
-              <w:right w:w="80" w:type="dxa"/>
-            </w:tcMar>
-            <w:vAlign w:val="center"/>
-          </w:tcPr>
-          <w:p>
-            <w:pPr>
-              <w:pStyle w:val="TableStyle3"/>
-              <w:spacing w:line="360" w:lineRule="auto"/>
-              <w:jc w:val="center"/>
-            </w:pPr>
-          </w:p>
-        </w:tc>
-        <w:tc>
-          <w:tcPr>
-            <w:tcW w:w="1559" w:type="dxa"/>
-            <w:tcBorders>
-              <w:top w:val="single" w:sz="4" w:space="0" w:color="auto"/>
-              <w:left w:val="single" w:sz="4" w:space="0" w:color="auto"/>
-              <w:bottom w:val="single" w:sz="4" w:space="0" w:color="auto"/>
-              <w:right w:val="single" w:sz="4" w:space="0" w:color="auto"/>
-            </w:tcBorders>
-            <w:shd w:val="clear" w:color="auto" w:fill="FFFFFF" w:themeFill="background1"/>
-            <w:tcMar>
-              <w:top w:w="80" w:type="dxa"/>
-              <w:left w:w="80" w:type="dxa"/>
-              <w:bottom w:w="80" w:type="dxa"/>
-              <w:right w:w="80" w:type="dxa"/>
-            </w:tcMar>
-            <w:vAlign w:val="center"/>
-          </w:tcPr>
-          <w:p>
-            <w:pPr>
-              <w:pStyle w:val="TableStyle3"/>
-              <w:spacing w:line="360" w:lineRule="auto"/>
-              <w:jc w:val="center"/>
-            </w:pPr>
-          </w:p>
-        </w:tc>
-        <w:tc>
-          <w:tcPr>
-            <w:tcW w:w="2763" w:type="dxa"/>
-            <w:tcBorders>
-              <w:top w:val="single" w:sz="4" w:space="0" w:color="auto"/>
-              <w:left w:val="single" w:sz="4" w:space="0" w:color="auto"/>
-              <w:bottom w:val="single" w:sz="4" w:space="0" w:color="auto"/>
-              <w:right w:val="single" w:sz="4" w:space="0" w:color="auto"/>
-            </w:tcBorders>
-            <w:shd w:val="clear" w:color="auto" w:fill="FFFFFF" w:themeFill="background1"/>
-            <w:tcMar>
-              <w:top w:w="80" w:type="dxa"/>
-              <w:left w:w="80" w:type="dxa"/>
-              <w:bottom w:w="80" w:type="dxa"/>
-              <w:right w:w="80" w:type="dxa"/>
-            </w:tcMar>
-            <w:vAlign w:val="center"/>
-          </w:tcPr>
-          <w:p>
-            <w:pPr>
-              <w:pStyle w:val="TableStyle3"/>
-              <w:spacing w:line="360" w:lineRule="auto"/>
-              <w:jc w:val="center"/>
-            </w:pPr>
-          </w:p>
-        </w:tc>
-        <w:tc>
-          <w:tcPr>
-            <w:tcW w:w="1129" w:type="dxa"/>
-            <w:tcBorders>
-              <w:top w:val="single" w:sz="4" w:space="0" w:color="auto"/>
-              <w:left w:val="single" w:sz="4" w:space="0" w:color="auto"/>
-              <w:bottom w:val="single" w:sz="4" w:space="0" w:color="auto"/>
-              <w:right w:val="nil"/>
-            </w:tcBorders>
-            <w:shd w:val="clear" w:color="auto" w:fill="FFFFFF" w:themeFill="background1"/>
-            <w:tcMar>
-              <w:top w:w="80" w:type="dxa"/>
-              <w:left w:w="80" w:type="dxa"/>
-              <w:bottom w:w="80" w:type="dxa"/>
-              <w:right w:w="80" w:type="dxa"/>
-            </w:tcMar>
-            <w:vAlign w:val="center"/>
-          </w:tcPr>
-          <w:p>
-            <w:pPr>
-              <w:pStyle w:val="TableStyle3"/>
-              <w:spacing w:line="360" w:lineRule="auto"/>
-              <w:jc w:val="center"/>
-            </w:pPr>
-          </w:p>
-        </w:tc>
-      </w:tr>
-      <w:tr>
-        <w:tblPrEx>
-          <w:shd w:val="clear" w:color="auto" w:fill="7AC4EA"/>
-        </w:tblPrEx>
-        <w:trPr>
-          <w:trHeight w:val="1524"/>
-        </w:trPr>
-        <w:tc>
-          <w:tcPr>
-            <w:tcW w:w="1026" w:type="dxa"/>
-            <w:tcBorders>
-              <w:top w:val="single" w:sz="4" w:space="0" w:color="FEFEFE"/>
-              <w:left w:val="nil"/>
-              <w:bottom w:val="single" w:sz="4" w:space="0" w:color="FEFEFE"/>
-              <w:right w:val="single" w:sz="12" w:space="0" w:color="7ACBF1"/>
-            </w:tcBorders>
-            <w:shd w:val="clear" w:color="auto" w:fill="FFFFFF" w:themeFill="background1"/>
-            <w:tcMar>
-              <w:top w:w="80" w:type="dxa"/>
-              <w:left w:w="80" w:type="dxa"/>
-              <w:bottom w:w="80" w:type="dxa"/>
-              <w:right w:w="80" w:type="dxa"/>
-            </w:tcMar>
-            <w:vAlign w:val="center"/>
-          </w:tcPr>
-          <w:p>
-            <w:pPr>
-              <w:pStyle w:val="TableStyle2"/>
-              <w:spacing w:line="360" w:lineRule="auto"/>
-              <w:jc w:val="center"/>
-            </w:pPr>
-            <w:r>
-              <w:t>Release 3</w:t>
-            </w:r>
-          </w:p>
-        </w:tc>
-        <w:tc>
-          <w:tcPr>
-            <w:tcW w:w="1418" w:type="dxa"/>
-            <w:tcBorders>
-              <w:top w:val="single" w:sz="4" w:space="0" w:color="auto"/>
-              <w:left w:val="single" w:sz="12" w:space="0" w:color="7ACBF1"/>
-              <w:bottom w:val="single" w:sz="4" w:space="0" w:color="auto"/>
-              <w:right w:val="single" w:sz="4" w:space="0" w:color="auto"/>
-            </w:tcBorders>
-            <w:shd w:val="clear" w:color="auto" w:fill="FFFFFF" w:themeFill="background1"/>
-            <w:tcMar>
-              <w:top w:w="80" w:type="dxa"/>
-              <w:left w:w="80" w:type="dxa"/>
-              <w:bottom w:w="80" w:type="dxa"/>
-              <w:right w:w="80" w:type="dxa"/>
-            </w:tcMar>
-            <w:vAlign w:val="center"/>
-          </w:tcPr>
-          <w:p>
-            <w:pPr>
-              <w:pStyle w:val="TableStyle3"/>
-              <w:spacing w:line="360" w:lineRule="auto"/>
-              <w:jc w:val="center"/>
-            </w:pPr>
-          </w:p>
-        </w:tc>
-        <w:tc>
-          <w:tcPr>
-            <w:tcW w:w="1701" w:type="dxa"/>
-            <w:tcBorders>
-              <w:top w:val="single" w:sz="4" w:space="0" w:color="auto"/>
-              <w:left w:val="single" w:sz="4" w:space="0" w:color="auto"/>
-              <w:bottom w:val="single" w:sz="4" w:space="0" w:color="auto"/>
-              <w:right w:val="single" w:sz="4" w:space="0" w:color="auto"/>
-            </w:tcBorders>
-            <w:shd w:val="clear" w:color="auto" w:fill="FFFFFF" w:themeFill="background1"/>
-            <w:tcMar>
-              <w:top w:w="80" w:type="dxa"/>
-              <w:left w:w="80" w:type="dxa"/>
-              <w:bottom w:w="80" w:type="dxa"/>
-              <w:right w:w="80" w:type="dxa"/>
-            </w:tcMar>
-            <w:vAlign w:val="center"/>
-          </w:tcPr>
-          <w:p>
-            <w:pPr>
-              <w:pStyle w:val="TableStyle3"/>
-              <w:spacing w:line="360" w:lineRule="auto"/>
-              <w:jc w:val="center"/>
-            </w:pPr>
-          </w:p>
-        </w:tc>
-        <w:tc>
-          <w:tcPr>
-            <w:tcW w:w="1559" w:type="dxa"/>
-            <w:tcBorders>
-              <w:top w:val="single" w:sz="4" w:space="0" w:color="auto"/>
-              <w:left w:val="single" w:sz="4" w:space="0" w:color="auto"/>
-              <w:bottom w:val="single" w:sz="4" w:space="0" w:color="auto"/>
-              <w:right w:val="single" w:sz="4" w:space="0" w:color="auto"/>
-            </w:tcBorders>
-            <w:shd w:val="clear" w:color="auto" w:fill="FFFFFF" w:themeFill="background1"/>
-            <w:tcMar>
-              <w:top w:w="80" w:type="dxa"/>
-              <w:left w:w="80" w:type="dxa"/>
-              <w:bottom w:w="80" w:type="dxa"/>
-              <w:right w:w="80" w:type="dxa"/>
-            </w:tcMar>
-            <w:vAlign w:val="center"/>
-          </w:tcPr>
-          <w:p>
-            <w:pPr>
-              <w:pStyle w:val="TableStyle3"/>
-              <w:spacing w:line="360" w:lineRule="auto"/>
-              <w:jc w:val="center"/>
-            </w:pPr>
-          </w:p>
-        </w:tc>
-        <w:tc>
-          <w:tcPr>
-            <w:tcW w:w="2763" w:type="dxa"/>
-            <w:tcBorders>
-              <w:top w:val="single" w:sz="4" w:space="0" w:color="auto"/>
-              <w:left w:val="single" w:sz="4" w:space="0" w:color="auto"/>
-              <w:bottom w:val="single" w:sz="4" w:space="0" w:color="auto"/>
-              <w:right w:val="single" w:sz="4" w:space="0" w:color="auto"/>
-            </w:tcBorders>
-            <w:shd w:val="clear" w:color="auto" w:fill="FFFFFF" w:themeFill="background1"/>
-            <w:tcMar>
-              <w:top w:w="80" w:type="dxa"/>
-              <w:left w:w="80" w:type="dxa"/>
-              <w:bottom w:w="80" w:type="dxa"/>
-              <w:right w:w="80" w:type="dxa"/>
-            </w:tcMar>
-            <w:vAlign w:val="center"/>
-          </w:tcPr>
-          <w:p>
-            <w:pPr>
-              <w:pStyle w:val="TableStyle3"/>
-              <w:spacing w:line="360" w:lineRule="auto"/>
-              <w:jc w:val="center"/>
-            </w:pPr>
-          </w:p>
-        </w:tc>
-        <w:tc>
-          <w:tcPr>
-            <w:tcW w:w="1129" w:type="dxa"/>
-            <w:tcBorders>
-              <w:top w:val="single" w:sz="4" w:space="0" w:color="auto"/>
-              <w:left w:val="single" w:sz="4" w:space="0" w:color="auto"/>
-              <w:bottom w:val="single" w:sz="4" w:space="0" w:color="auto"/>
-              <w:right w:val="nil"/>
-            </w:tcBorders>
-            <w:shd w:val="clear" w:color="auto" w:fill="FFFFFF" w:themeFill="background1"/>
-            <w:tcMar>
-              <w:top w:w="80" w:type="dxa"/>
-              <w:left w:w="80" w:type="dxa"/>
-              <w:bottom w:w="80" w:type="dxa"/>
-              <w:right w:w="80" w:type="dxa"/>
-            </w:tcMar>
-            <w:vAlign w:val="center"/>
-          </w:tcPr>
-          <w:p>
-            <w:pPr>
-              <w:pStyle w:val="TableStyle3"/>
-              <w:spacing w:line="360" w:lineRule="auto"/>
-              <w:jc w:val="center"/>
-            </w:pPr>
-          </w:p>
-        </w:tc>
-      </w:tr>
-    </w:tbl>
-    <w:p/>
+    <w:p>
+      <w:pPr>
+        <w:rPr>
+          <w:sz w:val="18"/>
+          <w:szCs w:val="18"/>
+        </w:rPr>
+      </w:pPr>
+    </w:p>
     <w:sectPr>
       <w:pgSz w:w="16840" w:h="11900" w:orient="landscape"/>
       <w:pgMar w:top="698" w:right="1440" w:bottom="467" w:left="1440" w:header="708" w:footer="708" w:gutter="0"/>

</xml_diff>